<commit_message>
add pods/services sql server
</commit_message>
<xml_diff>
--- a/Pipelines/Steps_Kubernetes.docx
+++ b/Pipelines/Steps_Kubernetes.docx
@@ -42,16 +42,36 @@
         <w:rPr>
           <w:lang w:val="en-US"/>
         </w:rPr>
-        <w:t xml:space="preserve"> docker build --no-cache -t contactcreateapiv1 -f APIs/CreateAPI/</w:t>
-      </w:r>
-      <w:proofErr w:type="gramStart"/>
-      <w:r>
-        <w:rPr>
-          <w:lang w:val="en-US"/>
-        </w:rPr>
-        <w:t>Dockerfile .</w:t>
-      </w:r>
-      <w:proofErr w:type="gramEnd"/>
+        <w:t xml:space="preserve"> docker build --no-cache -t contactcreateapiv1 -f APIs/</w:t>
+      </w:r>
+      <w:proofErr w:type="spellStart"/>
+      <w:r>
+        <w:rPr>
+          <w:lang w:val="en-US"/>
+        </w:rPr>
+        <w:t>CreateAPI</w:t>
+      </w:r>
+      <w:proofErr w:type="spellEnd"/>
+      <w:r>
+        <w:rPr>
+          <w:lang w:val="en-US"/>
+        </w:rPr>
+        <w:t>/</w:t>
+      </w:r>
+      <w:proofErr w:type="spellStart"/>
+      <w:r>
+        <w:rPr>
+          <w:lang w:val="en-US"/>
+        </w:rPr>
+        <w:t>Dockerfile</w:t>
+      </w:r>
+      <w:proofErr w:type="spellEnd"/>
+      <w:r>
+        <w:rPr>
+          <w:lang w:val="en-US"/>
+        </w:rPr>
+        <w:t xml:space="preserve"> .</w:t>
+      </w:r>
     </w:p>
     <w:p>
       <w:pPr>
@@ -92,26 +112,34 @@
         </w:rPr>
         <w:t>apiv1 -f APIs/</w:t>
       </w:r>
+      <w:proofErr w:type="spellStart"/>
       <w:r>
         <w:rPr>
           <w:lang w:val="en-US"/>
         </w:rPr>
         <w:t>ReadAPI</w:t>
       </w:r>
+      <w:proofErr w:type="spellEnd"/>
       <w:r>
         <w:rPr>
           <w:lang w:val="en-US"/>
         </w:rPr>
         <w:t>/</w:t>
       </w:r>
-      <w:proofErr w:type="gramStart"/>
-      <w:r>
-        <w:rPr>
-          <w:lang w:val="en-US"/>
-        </w:rPr>
-        <w:t>Dockerfile .</w:t>
-      </w:r>
-      <w:proofErr w:type="gramEnd"/>
+      <w:proofErr w:type="spellStart"/>
+      <w:r>
+        <w:rPr>
+          <w:lang w:val="en-US"/>
+        </w:rPr>
+        <w:t>Dockerfile</w:t>
+      </w:r>
+      <w:proofErr w:type="spellEnd"/>
+      <w:r>
+        <w:rPr>
+          <w:lang w:val="en-US"/>
+        </w:rPr>
+        <w:t xml:space="preserve"> .</w:t>
+      </w:r>
     </w:p>
     <w:p>
       <w:pPr>
@@ -146,6 +174,7 @@
         </w:rPr>
         <w:t>apiv1 -f APIs/</w:t>
       </w:r>
+      <w:proofErr w:type="spellStart"/>
       <w:r>
         <w:rPr>
           <w:u w:val="single"/>
@@ -160,26 +189,27 @@
         </w:rPr>
         <w:t>API</w:t>
       </w:r>
+      <w:proofErr w:type="spellEnd"/>
       <w:r>
         <w:rPr>
           <w:lang w:val="en-US"/>
         </w:rPr>
         <w:t>/</w:t>
       </w:r>
-      <w:proofErr w:type="gramStart"/>
+      <w:proofErr w:type="spellStart"/>
       <w:r>
         <w:rPr>
           <w:lang w:val="en-US"/>
         </w:rPr>
         <w:t>Dockerfile</w:t>
       </w:r>
+      <w:proofErr w:type="spellEnd"/>
       <w:r>
         <w:rPr>
           <w:lang w:val="en-US"/>
         </w:rPr>
         <w:t xml:space="preserve"> .</w:t>
       </w:r>
-      <w:proofErr w:type="gramEnd"/>
     </w:p>
     <w:p>
       <w:pPr>
@@ -200,9 +230,11 @@
       <w:r>
         <w:t xml:space="preserve">Gerar Imagem </w:t>
       </w:r>
+      <w:proofErr w:type="spellStart"/>
       <w:r>
         <w:t>Worker</w:t>
       </w:r>
+      <w:proofErr w:type="spellEnd"/>
     </w:p>
     <w:p>
       <w:pPr>
@@ -232,16 +264,36 @@
         <w:rPr>
           <w:lang w:val="en-US"/>
         </w:rPr>
-        <w:t>docker build --no-cache -t createworkerv1 -f Workers/CreateWorker/</w:t>
-      </w:r>
-      <w:proofErr w:type="gramStart"/>
-      <w:r>
-        <w:rPr>
-          <w:lang w:val="en-US"/>
-        </w:rPr>
-        <w:t>Dockerfile .</w:t>
-      </w:r>
-      <w:proofErr w:type="gramEnd"/>
+        <w:t>docker build --no-cache -t createworkerv1 -f Workers/</w:t>
+      </w:r>
+      <w:proofErr w:type="spellStart"/>
+      <w:r>
+        <w:rPr>
+          <w:lang w:val="en-US"/>
+        </w:rPr>
+        <w:t>CreateWorker</w:t>
+      </w:r>
+      <w:proofErr w:type="spellEnd"/>
+      <w:r>
+        <w:rPr>
+          <w:lang w:val="en-US"/>
+        </w:rPr>
+        <w:t>/</w:t>
+      </w:r>
+      <w:proofErr w:type="spellStart"/>
+      <w:r>
+        <w:rPr>
+          <w:lang w:val="en-US"/>
+        </w:rPr>
+        <w:t>Dockerfile</w:t>
+      </w:r>
+      <w:proofErr w:type="spellEnd"/>
+      <w:r>
+        <w:rPr>
+          <w:lang w:val="en-US"/>
+        </w:rPr>
+        <w:t xml:space="preserve"> .</w:t>
+      </w:r>
     </w:p>
     <w:p>
       <w:pPr>
@@ -284,6 +336,7 @@
         </w:rPr>
         <w:t xml:space="preserve"> -f Workers/</w:t>
       </w:r>
+      <w:proofErr w:type="spellStart"/>
       <w:r>
         <w:rPr>
           <w:lang w:val="en-US"/>
@@ -294,16 +347,29 @@
         <w:rPr>
           <w:lang w:val="en-US"/>
         </w:rPr>
-        <w:t>Worker/</w:t>
-      </w:r>
-      <w:proofErr w:type="gramStart"/>
-      <w:r>
-        <w:rPr>
-          <w:lang w:val="en-US"/>
-        </w:rPr>
-        <w:t>Dockerfile .</w:t>
-      </w:r>
-      <w:proofErr w:type="gramEnd"/>
+        <w:t>Worker</w:t>
+      </w:r>
+      <w:proofErr w:type="spellEnd"/>
+      <w:r>
+        <w:rPr>
+          <w:lang w:val="en-US"/>
+        </w:rPr>
+        <w:t>/</w:t>
+      </w:r>
+      <w:proofErr w:type="spellStart"/>
+      <w:r>
+        <w:rPr>
+          <w:lang w:val="en-US"/>
+        </w:rPr>
+        <w:t>Dockerfile</w:t>
+      </w:r>
+      <w:proofErr w:type="spellEnd"/>
+      <w:r>
+        <w:rPr>
+          <w:lang w:val="en-US"/>
+        </w:rPr>
+        <w:t xml:space="preserve"> .</w:t>
+      </w:r>
     </w:p>
     <w:p>
       <w:pPr>
@@ -364,7 +430,15 @@
         </w:numPr>
       </w:pPr>
       <w:r>
-        <w:t xml:space="preserve">Instalando o Rabittmq: </w:t>
+        <w:t xml:space="preserve">Instalando o </w:t>
+      </w:r>
+      <w:proofErr w:type="spellStart"/>
+      <w:r>
+        <w:t>Rabittmq</w:t>
+      </w:r>
+      <w:proofErr w:type="spellEnd"/>
+      <w:r>
+        <w:t xml:space="preserve">: </w:t>
       </w:r>
       <w:r>
         <w:t>IntalacaoRabbitMQ</w:t>
@@ -431,21 +505,21 @@
         <w:rPr>
           <w:lang w:val="en-US"/>
         </w:rPr>
-        <w:t xml:space="preserve">helm </w:t>
-      </w:r>
-      <w:proofErr w:type="gramStart"/>
-      <w:r>
-        <w:rPr>
-          <w:lang w:val="en-US"/>
-        </w:rPr>
-        <w:t>repo</w:t>
-      </w:r>
-      <w:proofErr w:type="gramEnd"/>
-      <w:r>
-        <w:rPr>
-          <w:lang w:val="en-US"/>
-        </w:rPr>
-        <w:t xml:space="preserve"> add bitnami https://charts.bitnami.com/bitnami</w:t>
+        <w:t xml:space="preserve">helm repo add </w:t>
+      </w:r>
+      <w:proofErr w:type="spellStart"/>
+      <w:r>
+        <w:rPr>
+          <w:lang w:val="en-US"/>
+        </w:rPr>
+        <w:t>bitnami</w:t>
+      </w:r>
+      <w:proofErr w:type="spellEnd"/>
+      <w:r>
+        <w:rPr>
+          <w:lang w:val="en-US"/>
+        </w:rPr>
+        <w:t xml:space="preserve"> https://charts.bitnami.com/bitnami</w:t>
       </w:r>
     </w:p>
     <w:p>
@@ -473,57 +547,107 @@
         <w:rPr>
           <w:lang w:val="en-US"/>
         </w:rPr>
-        <w:t xml:space="preserve"> helm upgrade --install rabbitmq --set </w:t>
-      </w:r>
-      <w:proofErr w:type="gramStart"/>
+        <w:t xml:space="preserve"> helm upgrade --install </w:t>
+      </w:r>
+      <w:proofErr w:type="spellStart"/>
+      <w:r>
+        <w:rPr>
+          <w:lang w:val="en-US"/>
+        </w:rPr>
+        <w:t>rabbitmq</w:t>
+      </w:r>
+      <w:proofErr w:type="spellEnd"/>
+      <w:r>
+        <w:rPr>
+          <w:lang w:val="en-US"/>
+        </w:rPr>
+        <w:t xml:space="preserve"> --set </w:t>
+      </w:r>
+      <w:proofErr w:type="spellStart"/>
       <w:r>
         <w:rPr>
           <w:lang w:val="en-US"/>
         </w:rPr>
         <w:t>auth.username</w:t>
       </w:r>
-      <w:proofErr w:type="gramEnd"/>
-      <w:r>
-        <w:rPr>
-          <w:lang w:val="en-US"/>
-        </w:rPr>
-        <w:t>=guest --set auth.password=guest bitnami/rabbitmq</w:t>
-      </w:r>
-    </w:p>
-    <w:p>
-      <w:pPr>
-        <w:pStyle w:val="PargrafodaLista"/>
-        <w:rPr>
-          <w:lang w:val="en-US"/>
-        </w:rPr>
-      </w:pPr>
-    </w:p>
-    <w:p>
-      <w:pPr>
-        <w:pStyle w:val="PargrafodaLista"/>
-        <w:rPr>
-          <w:lang w:val="en-US"/>
-        </w:rPr>
-      </w:pPr>
-      <w:r>
-        <w:rPr>
-          <w:lang w:val="en-US"/>
-        </w:rPr>
-        <w:t xml:space="preserve">Para acessar </w:t>
-      </w:r>
-      <w:proofErr w:type="gramStart"/>
-      <w:r>
-        <w:rPr>
-          <w:lang w:val="en-US"/>
-        </w:rPr>
-        <w:t>a</w:t>
-      </w:r>
-      <w:proofErr w:type="gramEnd"/>
-      <w:r>
-        <w:rPr>
-          <w:lang w:val="en-US"/>
-        </w:rPr>
-        <w:t xml:space="preserve"> interface:</w:t>
+      <w:proofErr w:type="spellEnd"/>
+      <w:r>
+        <w:rPr>
+          <w:lang w:val="en-US"/>
+        </w:rPr>
+        <w:t xml:space="preserve">=guest --set </w:t>
+      </w:r>
+      <w:proofErr w:type="spellStart"/>
+      <w:r>
+        <w:rPr>
+          <w:lang w:val="en-US"/>
+        </w:rPr>
+        <w:t>auth.password</w:t>
+      </w:r>
+      <w:proofErr w:type="spellEnd"/>
+      <w:r>
+        <w:rPr>
+          <w:lang w:val="en-US"/>
+        </w:rPr>
+        <w:t xml:space="preserve">=guest </w:t>
+      </w:r>
+      <w:proofErr w:type="spellStart"/>
+      <w:r>
+        <w:rPr>
+          <w:lang w:val="en-US"/>
+        </w:rPr>
+        <w:t>bitnami</w:t>
+      </w:r>
+      <w:proofErr w:type="spellEnd"/>
+      <w:r>
+        <w:rPr>
+          <w:lang w:val="en-US"/>
+        </w:rPr>
+        <w:t>/</w:t>
+      </w:r>
+      <w:proofErr w:type="spellStart"/>
+      <w:r>
+        <w:rPr>
+          <w:lang w:val="en-US"/>
+        </w:rPr>
+        <w:t>rabbitmq</w:t>
+      </w:r>
+      <w:proofErr w:type="spellEnd"/>
+    </w:p>
+    <w:p>
+      <w:pPr>
+        <w:pStyle w:val="PargrafodaLista"/>
+        <w:rPr>
+          <w:lang w:val="en-US"/>
+        </w:rPr>
+      </w:pPr>
+    </w:p>
+    <w:p>
+      <w:pPr>
+        <w:pStyle w:val="PargrafodaLista"/>
+        <w:rPr>
+          <w:lang w:val="en-US"/>
+        </w:rPr>
+      </w:pPr>
+      <w:r>
+        <w:rPr>
+          <w:lang w:val="en-US"/>
+        </w:rPr>
+        <w:t xml:space="preserve">Para </w:t>
+      </w:r>
+      <w:proofErr w:type="spellStart"/>
+      <w:r>
+        <w:rPr>
+          <w:lang w:val="en-US"/>
+        </w:rPr>
+        <w:t>acessar</w:t>
+      </w:r>
+      <w:proofErr w:type="spellEnd"/>
+      <w:r>
+        <w:rPr>
+          <w:lang w:val="en-US"/>
+        </w:rPr>
+        <w:t xml:space="preserve"> a interface:</w:t>
       </w:r>
     </w:p>
     <w:p>
@@ -541,7 +665,35 @@
         <w:rPr>
           <w:lang w:val="en-US"/>
         </w:rPr>
-        <w:t>Execute no terminal: kubectl port-forward --namespace default svc/rabbitmq 15672:15672</w:t>
+        <w:t xml:space="preserve">Execute no terminal: </w:t>
+      </w:r>
+      <w:proofErr w:type="spellStart"/>
+      <w:r>
+        <w:rPr>
+          <w:lang w:val="en-US"/>
+        </w:rPr>
+        <w:t>kubectl</w:t>
+      </w:r>
+      <w:proofErr w:type="spellEnd"/>
+      <w:r>
+        <w:rPr>
+          <w:lang w:val="en-US"/>
+        </w:rPr>
+        <w:t xml:space="preserve"> port-forward --namespace default svc/</w:t>
+      </w:r>
+      <w:proofErr w:type="spellStart"/>
+      <w:r>
+        <w:rPr>
+          <w:lang w:val="en-US"/>
+        </w:rPr>
+        <w:t>rabbitmq</w:t>
+      </w:r>
+      <w:proofErr w:type="spellEnd"/>
+      <w:r>
+        <w:rPr>
+          <w:lang w:val="en-US"/>
+        </w:rPr>
+        <w:t xml:space="preserve"> 15672:15672</w:t>
       </w:r>
     </w:p>
     <w:p>
@@ -555,12 +707,14 @@
           <w:lang w:val="en-US"/>
         </w:rPr>
       </w:pPr>
+      <w:proofErr w:type="spellStart"/>
       <w:r>
         <w:rPr>
           <w:lang w:val="en-US"/>
         </w:rPr>
         <w:t>Acesse</w:t>
       </w:r>
+      <w:proofErr w:type="spellEnd"/>
       <w:r>
         <w:rPr>
           <w:lang w:val="en-US"/>
@@ -589,7 +743,23 @@
         <w:t>Utilize o usuário e se</w:t>
       </w:r>
       <w:r>
-        <w:t>nha cadastrado acima (guest / guest)</w:t>
+        <w:t>nha cadastrado acima (</w:t>
+      </w:r>
+      <w:proofErr w:type="spellStart"/>
+      <w:r>
+        <w:t>guest</w:t>
+      </w:r>
+      <w:proofErr w:type="spellEnd"/>
+      <w:r>
+        <w:t xml:space="preserve"> / </w:t>
+      </w:r>
+      <w:proofErr w:type="spellStart"/>
+      <w:r>
+        <w:t>guest</w:t>
+      </w:r>
+      <w:proofErr w:type="spellEnd"/>
+      <w:r>
+        <w:t>)</w:t>
       </w:r>
     </w:p>
     <w:p>
@@ -599,6 +769,11 @@
       <w:r>
         <w:t xml:space="preserve">   </w:t>
       </w:r>
+    </w:p>
+    <w:p>
+      <w:pPr>
+        <w:pStyle w:val="PargrafodaLista"/>
+      </w:pPr>
     </w:p>
     <w:p>
       <w:pPr>
@@ -613,28 +788,40 @@
           <w:numId w:val="1"/>
         </w:numPr>
       </w:pPr>
-      <w:r>
-        <w:t>Pod Api</w:t>
-      </w:r>
-      <w:r>
-        <w:t xml:space="preserve"> (acessar pasta Pipelines)</w:t>
-      </w:r>
-      <w:r>
-        <w:t>:</w:t>
-      </w:r>
-    </w:p>
-    <w:p>
-      <w:pPr>
-        <w:pStyle w:val="PargrafodaLista"/>
-        <w:rPr>
-          <w:lang w:val="en-US"/>
-        </w:rPr>
-      </w:pPr>
-      <w:r>
-        <w:rPr>
-          <w:lang w:val="en-US"/>
-        </w:rPr>
-        <w:t>kubectl apply -f .\</w:t>
+      <w:proofErr w:type="spellStart"/>
+      <w:r>
+        <w:t>Pod</w:t>
+      </w:r>
+      <w:proofErr w:type="spellEnd"/>
+      <w:r>
+        <w:t>/Service SQL (acessar pasta Pipelines):</w:t>
+      </w:r>
+    </w:p>
+    <w:p>
+      <w:pPr>
+        <w:pStyle w:val="PargrafodaLista"/>
+      </w:pPr>
+    </w:p>
+    <w:p>
+      <w:pPr>
+        <w:pStyle w:val="PargrafodaLista"/>
+        <w:rPr>
+          <w:lang w:val="en-US"/>
+        </w:rPr>
+      </w:pPr>
+      <w:proofErr w:type="spellStart"/>
+      <w:r>
+        <w:rPr>
+          <w:lang w:val="en-US"/>
+        </w:rPr>
+        <w:t>kubectl</w:t>
+      </w:r>
+      <w:proofErr w:type="spellEnd"/>
+      <w:r>
+        <w:rPr>
+          <w:lang w:val="en-US"/>
+        </w:rPr>
+        <w:t xml:space="preserve"> apply -f .\</w:t>
       </w:r>
       <w:r>
         <w:rPr>
@@ -646,96 +833,80 @@
         <w:rPr>
           <w:lang w:val="en-US"/>
         </w:rPr>
-        <w:t>deploy-createapi.yaml</w:t>
-      </w:r>
-    </w:p>
-    <w:p>
-      <w:pPr>
-        <w:pStyle w:val="PargrafodaLista"/>
-        <w:rPr>
-          <w:lang w:val="en-US"/>
-        </w:rPr>
-      </w:pPr>
-      <w:r>
-        <w:rPr>
-          <w:lang w:val="en-US"/>
-        </w:rPr>
-        <w:t>kubectl apply -f .\</w:t>
-      </w:r>
-      <w:r>
-        <w:rPr>
-          <w:lang w:val="en-US"/>
-        </w:rPr>
-        <w:t>Deployments\</w:t>
-      </w:r>
-      <w:r>
-        <w:rPr>
-          <w:lang w:val="en-US"/>
-        </w:rPr>
         <w:t>deploy-</w:t>
       </w:r>
-      <w:r>
-        <w:rPr>
-          <w:lang w:val="en-US"/>
-        </w:rPr>
-        <w:t>read</w:t>
-      </w:r>
-      <w:r>
-        <w:rPr>
-          <w:lang w:val="en-US"/>
-        </w:rPr>
-        <w:t>api.yaml</w:t>
-      </w:r>
-    </w:p>
-    <w:p>
-      <w:pPr>
-        <w:pStyle w:val="PargrafodaLista"/>
-        <w:rPr>
-          <w:lang w:val="en-US"/>
-        </w:rPr>
-      </w:pPr>
-      <w:r>
-        <w:rPr>
-          <w:lang w:val="en-US"/>
-        </w:rPr>
-        <w:t>kubectl apply -f .\</w:t>
-      </w:r>
-      <w:r>
-        <w:rPr>
-          <w:lang w:val="en-US"/>
-        </w:rPr>
-        <w:t>Deployments\</w:t>
-      </w:r>
-      <w:r>
-        <w:rPr>
-          <w:lang w:val="en-US"/>
-        </w:rPr>
-        <w:t>deploy-</w:t>
-      </w:r>
-      <w:r>
-        <w:rPr>
-          <w:lang w:val="en-US"/>
-        </w:rPr>
-        <w:t>update</w:t>
-      </w:r>
-      <w:r>
-        <w:rPr>
-          <w:lang w:val="en-US"/>
-        </w:rPr>
-        <w:t>api.yaml</w:t>
-      </w:r>
-    </w:p>
-    <w:p>
-      <w:pPr>
-        <w:pStyle w:val="PargrafodaLista"/>
-        <w:rPr>
-          <w:lang w:val="en-US"/>
-        </w:rPr>
-      </w:pPr>
-    </w:p>
-    <w:p>
-      <w:pPr>
-        <w:pStyle w:val="PargrafodaLista"/>
+      <w:proofErr w:type="spellStart"/>
+      <w:r>
+        <w:rPr>
+          <w:lang w:val="en-US"/>
+        </w:rPr>
+        <w:t>sqlserver</w:t>
+      </w:r>
+      <w:r>
+        <w:rPr>
+          <w:lang w:val="en-US"/>
+        </w:rPr>
+        <w:t>.yaml</w:t>
+      </w:r>
+      <w:proofErr w:type="spellEnd"/>
+    </w:p>
+    <w:p>
+      <w:pPr>
+        <w:pStyle w:val="PargrafodaLista"/>
+        <w:rPr>
+          <w:lang w:val="en-US"/>
+        </w:rPr>
+      </w:pPr>
+      <w:proofErr w:type="spellStart"/>
+      <w:r>
+        <w:rPr>
+          <w:lang w:val="en-US"/>
+        </w:rPr>
+        <w:t>kubectl</w:t>
+      </w:r>
+      <w:proofErr w:type="spellEnd"/>
+      <w:r>
+        <w:rPr>
+          <w:lang w:val="en-US"/>
+        </w:rPr>
+        <w:t xml:space="preserve"> apply -f .\</w:t>
+      </w:r>
+      <w:r>
+        <w:rPr>
+          <w:lang w:val="en-US"/>
+        </w:rPr>
+        <w:t>Services</w:t>
+      </w:r>
+      <w:r>
+        <w:rPr>
+          <w:lang w:val="en-US"/>
+        </w:rPr>
+        <w:t>\</w:t>
+      </w:r>
+      <w:r>
+        <w:rPr>
+          <w:lang w:val="en-US"/>
+        </w:rPr>
+        <w:t>svc-</w:t>
+      </w:r>
+      <w:proofErr w:type="spellStart"/>
+      <w:r>
+        <w:rPr>
+          <w:lang w:val="en-US"/>
+        </w:rPr>
+        <w:t>sqlserver</w:t>
+      </w:r>
+      <w:r>
+        <w:rPr>
+          <w:lang w:val="en-US"/>
+        </w:rPr>
+        <w:t>.yaml</w:t>
+      </w:r>
+      <w:proofErr w:type="spellEnd"/>
+    </w:p>
+    <w:p>
+      <w:pPr>
+        <w:ind w:left="720"/>
         <w:rPr>
           <w:lang w:val="en-US"/>
         </w:rPr>
@@ -749,14 +920,16 @@
           <w:numId w:val="1"/>
         </w:numPr>
       </w:pPr>
-      <w:r>
-        <w:t>Pod Worker</w:t>
-      </w:r>
-      <w:r>
-        <w:t xml:space="preserve"> </w:t>
-      </w:r>
-      <w:r>
-        <w:t>(acessar pasta Pipelines)</w:t>
+      <w:proofErr w:type="spellStart"/>
+      <w:r>
+        <w:t>Pod</w:t>
+      </w:r>
+      <w:proofErr w:type="spellEnd"/>
+      <w:r>
+        <w:t xml:space="preserve"> Api</w:t>
+      </w:r>
+      <w:r>
+        <w:t xml:space="preserve"> (acessar pasta Pipelines)</w:t>
       </w:r>
       <w:r>
         <w:t>:</w:t>
@@ -769,11 +942,19 @@
           <w:lang w:val="en-US"/>
         </w:rPr>
       </w:pPr>
-      <w:r>
-        <w:rPr>
-          <w:lang w:val="en-US"/>
-        </w:rPr>
-        <w:t>kubectl apply -f .\</w:t>
+      <w:proofErr w:type="spellStart"/>
+      <w:r>
+        <w:rPr>
+          <w:lang w:val="en-US"/>
+        </w:rPr>
+        <w:t>kubectl</w:t>
+      </w:r>
+      <w:proofErr w:type="spellEnd"/>
+      <w:r>
+        <w:rPr>
+          <w:lang w:val="en-US"/>
+        </w:rPr>
+        <w:t xml:space="preserve"> apply -f .\</w:t>
       </w:r>
       <w:r>
         <w:rPr>
@@ -785,21 +966,37 @@
         <w:rPr>
           <w:lang w:val="en-US"/>
         </w:rPr>
-        <w:t>deploy-createworker.yaml</w:t>
-      </w:r>
-    </w:p>
-    <w:p>
-      <w:pPr>
-        <w:pStyle w:val="PargrafodaLista"/>
-        <w:rPr>
-          <w:lang w:val="en-US"/>
-        </w:rPr>
-      </w:pPr>
-      <w:r>
-        <w:rPr>
-          <w:lang w:val="en-US"/>
-        </w:rPr>
-        <w:t>kubectl apply -f .\</w:t>
+        <w:t>deploy-</w:t>
+      </w:r>
+      <w:proofErr w:type="spellStart"/>
+      <w:r>
+        <w:rPr>
+          <w:lang w:val="en-US"/>
+        </w:rPr>
+        <w:t>createapi.yaml</w:t>
+      </w:r>
+      <w:proofErr w:type="spellEnd"/>
+    </w:p>
+    <w:p>
+      <w:pPr>
+        <w:pStyle w:val="PargrafodaLista"/>
+        <w:rPr>
+          <w:lang w:val="en-US"/>
+        </w:rPr>
+      </w:pPr>
+      <w:proofErr w:type="spellStart"/>
+      <w:r>
+        <w:rPr>
+          <w:lang w:val="en-US"/>
+        </w:rPr>
+        <w:t>kubectl</w:t>
+      </w:r>
+      <w:proofErr w:type="spellEnd"/>
+      <w:r>
+        <w:rPr>
+          <w:lang w:val="en-US"/>
+        </w:rPr>
+        <w:t xml:space="preserve"> apply -f .\</w:t>
       </w:r>
       <w:r>
         <w:rPr>
@@ -813,6 +1010,55 @@
         </w:rPr>
         <w:t>deploy-</w:t>
       </w:r>
+      <w:proofErr w:type="spellStart"/>
+      <w:r>
+        <w:rPr>
+          <w:lang w:val="en-US"/>
+        </w:rPr>
+        <w:t>read</w:t>
+      </w:r>
+      <w:r>
+        <w:rPr>
+          <w:lang w:val="en-US"/>
+        </w:rPr>
+        <w:t>api.yaml</w:t>
+      </w:r>
+      <w:proofErr w:type="spellEnd"/>
+    </w:p>
+    <w:p>
+      <w:pPr>
+        <w:pStyle w:val="PargrafodaLista"/>
+        <w:rPr>
+          <w:lang w:val="en-US"/>
+        </w:rPr>
+      </w:pPr>
+      <w:proofErr w:type="spellStart"/>
+      <w:r>
+        <w:rPr>
+          <w:lang w:val="en-US"/>
+        </w:rPr>
+        <w:t>kubectl</w:t>
+      </w:r>
+      <w:proofErr w:type="spellEnd"/>
+      <w:r>
+        <w:rPr>
+          <w:lang w:val="en-US"/>
+        </w:rPr>
+        <w:t xml:space="preserve"> apply -f .\</w:t>
+      </w:r>
+      <w:r>
+        <w:rPr>
+          <w:lang w:val="en-US"/>
+        </w:rPr>
+        <w:t>Deployments\</w:t>
+      </w:r>
+      <w:r>
+        <w:rPr>
+          <w:lang w:val="en-US"/>
+        </w:rPr>
+        <w:t>deploy-</w:t>
+      </w:r>
+      <w:proofErr w:type="spellStart"/>
       <w:r>
         <w:rPr>
           <w:lang w:val="en-US"/>
@@ -823,8 +1069,9 @@
         <w:rPr>
           <w:lang w:val="en-US"/>
         </w:rPr>
-        <w:t>worker.yaml</w:t>
-      </w:r>
+        <w:t>api.yaml</w:t>
+      </w:r>
+      <w:proofErr w:type="spellEnd"/>
     </w:p>
     <w:p>
       <w:pPr>
@@ -850,12 +1097,22 @@
           <w:numId w:val="1"/>
         </w:numPr>
       </w:pPr>
-      <w:r>
-        <w:t>Service Api</w:t>
-      </w:r>
+      <w:proofErr w:type="spellStart"/>
+      <w:r>
+        <w:t>Pod</w:t>
+      </w:r>
+      <w:proofErr w:type="spellEnd"/>
       <w:r>
         <w:t xml:space="preserve"> </w:t>
       </w:r>
+      <w:proofErr w:type="spellStart"/>
+      <w:r>
+        <w:t>Worker</w:t>
+      </w:r>
+      <w:proofErr w:type="spellEnd"/>
+      <w:r>
+        <w:t xml:space="preserve"> </w:t>
+      </w:r>
       <w:r>
         <w:t>(acessar pasta Pipelines)</w:t>
       </w:r>
@@ -870,114 +1127,75 @@
           <w:lang w:val="en-US"/>
         </w:rPr>
       </w:pPr>
-      <w:r>
-        <w:rPr>
-          <w:lang w:val="en-US"/>
-        </w:rPr>
-        <w:t>kubectl apply -f .\</w:t>
-      </w:r>
-      <w:r>
-        <w:rPr>
-          <w:lang w:val="en-US"/>
-        </w:rPr>
-        <w:t>Services</w:t>
-      </w:r>
-      <w:r>
-        <w:rPr>
-          <w:lang w:val="en-US"/>
-        </w:rPr>
-        <w:t>\</w:t>
-      </w:r>
-      <w:r>
-        <w:rPr>
-          <w:lang w:val="en-US"/>
-        </w:rPr>
-        <w:t>svc-createapi.yaml</w:t>
-      </w:r>
-    </w:p>
-    <w:p>
-      <w:pPr>
-        <w:pStyle w:val="PargrafodaLista"/>
-        <w:rPr>
-          <w:lang w:val="en-US"/>
-        </w:rPr>
-      </w:pPr>
-      <w:r>
-        <w:rPr>
-          <w:lang w:val="en-US"/>
-        </w:rPr>
-        <w:t xml:space="preserve">kubectl apply -f </w:t>
-      </w:r>
-      <w:r>
-        <w:rPr>
-          <w:lang w:val="en-US"/>
-        </w:rPr>
-        <w:t>.\</w:t>
-      </w:r>
-      <w:r>
-        <w:rPr>
-          <w:lang w:val="en-US"/>
-        </w:rPr>
-        <w:t>Services</w:t>
-      </w:r>
-      <w:r>
-        <w:rPr>
-          <w:lang w:val="en-US"/>
-        </w:rPr>
-        <w:t>\svc-</w:t>
-      </w:r>
-      <w:r>
-        <w:rPr>
-          <w:lang w:val="en-US"/>
-        </w:rPr>
-        <w:t>read</w:t>
-      </w:r>
-      <w:r>
-        <w:rPr>
-          <w:lang w:val="en-US"/>
-        </w:rPr>
-        <w:t>api.yaml</w:t>
-      </w:r>
-    </w:p>
-    <w:p>
-      <w:pPr>
-        <w:pStyle w:val="PargrafodaLista"/>
-        <w:rPr>
-          <w:lang w:val="en-US"/>
-        </w:rPr>
-      </w:pPr>
-      <w:r>
-        <w:rPr>
-          <w:lang w:val="en-US"/>
-        </w:rPr>
-        <w:t>kubectl apply -</w:t>
-      </w:r>
-      <w:proofErr w:type="gramStart"/>
-      <w:r>
-        <w:rPr>
-          <w:lang w:val="en-US"/>
-        </w:rPr>
-        <w:t>f .</w:t>
-      </w:r>
-      <w:proofErr w:type="gramEnd"/>
-      <w:r>
-        <w:rPr>
-          <w:lang w:val="en-US"/>
-        </w:rPr>
-        <w:t>\</w:t>
-      </w:r>
-      <w:r>
-        <w:rPr>
-          <w:lang w:val="en-US"/>
-        </w:rPr>
-        <w:t>Services</w:t>
-      </w:r>
-      <w:r>
-        <w:rPr>
-          <w:lang w:val="en-US"/>
-        </w:rPr>
-        <w:t>\ svc -</w:t>
-      </w:r>
+      <w:proofErr w:type="spellStart"/>
+      <w:r>
+        <w:rPr>
+          <w:lang w:val="en-US"/>
+        </w:rPr>
+        <w:t>kubectl</w:t>
+      </w:r>
+      <w:proofErr w:type="spellEnd"/>
+      <w:r>
+        <w:rPr>
+          <w:lang w:val="en-US"/>
+        </w:rPr>
+        <w:t xml:space="preserve"> apply -f .\</w:t>
+      </w:r>
+      <w:r>
+        <w:rPr>
+          <w:lang w:val="en-US"/>
+        </w:rPr>
+        <w:t>Deployments\</w:t>
+      </w:r>
+      <w:r>
+        <w:rPr>
+          <w:lang w:val="en-US"/>
+        </w:rPr>
+        <w:t>deploy-</w:t>
+      </w:r>
+      <w:proofErr w:type="spellStart"/>
+      <w:r>
+        <w:rPr>
+          <w:lang w:val="en-US"/>
+        </w:rPr>
+        <w:t>createworker.yaml</w:t>
+      </w:r>
+      <w:proofErr w:type="spellEnd"/>
+    </w:p>
+    <w:p>
+      <w:pPr>
+        <w:pStyle w:val="PargrafodaLista"/>
+        <w:rPr>
+          <w:lang w:val="en-US"/>
+        </w:rPr>
+      </w:pPr>
+      <w:proofErr w:type="spellStart"/>
+      <w:r>
+        <w:rPr>
+          <w:lang w:val="en-US"/>
+        </w:rPr>
+        <w:t>kubectl</w:t>
+      </w:r>
+      <w:proofErr w:type="spellEnd"/>
+      <w:r>
+        <w:rPr>
+          <w:lang w:val="en-US"/>
+        </w:rPr>
+        <w:t xml:space="preserve"> apply -f .\</w:t>
+      </w:r>
+      <w:r>
+        <w:rPr>
+          <w:lang w:val="en-US"/>
+        </w:rPr>
+        <w:t>Deployments\</w:t>
+      </w:r>
+      <w:r>
+        <w:rPr>
+          <w:lang w:val="en-US"/>
+        </w:rPr>
+        <w:t>deploy-</w:t>
+      </w:r>
+      <w:proofErr w:type="spellStart"/>
       <w:r>
         <w:rPr>
           <w:lang w:val="en-US"/>
@@ -988,31 +1206,25 @@
         <w:rPr>
           <w:lang w:val="en-US"/>
         </w:rPr>
-        <w:t>api.yaml</w:t>
-      </w:r>
-    </w:p>
-    <w:p>
-      <w:pPr>
-        <w:pStyle w:val="PargrafodaLista"/>
-        <w:rPr>
-          <w:lang w:val="en-US"/>
-        </w:rPr>
-      </w:pPr>
-    </w:p>
-    <w:p>
-      <w:pPr>
-        <w:rPr>
-          <w:u w:val="single"/>
-          <w:lang w:val="en-US"/>
-        </w:rPr>
-      </w:pPr>
-      <w:r>
-        <w:rPr>
-          <w:u w:val="single"/>
-          <w:lang w:val="en-US"/>
-        </w:rPr>
-        <w:br w:type="page"/>
-      </w:r>
+        <w:t>worker.yaml</w:t>
+      </w:r>
+      <w:proofErr w:type="spellEnd"/>
+    </w:p>
+    <w:p>
+      <w:pPr>
+        <w:pStyle w:val="PargrafodaLista"/>
+        <w:rPr>
+          <w:lang w:val="en-US"/>
+        </w:rPr>
+      </w:pPr>
+    </w:p>
+    <w:p>
+      <w:pPr>
+        <w:pStyle w:val="PargrafodaLista"/>
+        <w:rPr>
+          <w:lang w:val="en-US"/>
+        </w:rPr>
+      </w:pPr>
     </w:p>
     <w:p>
       <w:pPr>
@@ -1023,12 +1235,212 @@
         </w:numPr>
       </w:pPr>
       <w:r>
+        <w:t>Service Api</w:t>
+      </w:r>
+      <w:r>
+        <w:t xml:space="preserve"> </w:t>
+      </w:r>
+      <w:r>
+        <w:t>(acessar pasta Pipelines)</w:t>
+      </w:r>
+      <w:r>
+        <w:t>:</w:t>
+      </w:r>
+    </w:p>
+    <w:p>
+      <w:pPr>
+        <w:pStyle w:val="PargrafodaLista"/>
+        <w:rPr>
+          <w:lang w:val="en-US"/>
+        </w:rPr>
+      </w:pPr>
+      <w:proofErr w:type="spellStart"/>
+      <w:r>
+        <w:rPr>
+          <w:lang w:val="en-US"/>
+        </w:rPr>
+        <w:t>kubectl</w:t>
+      </w:r>
+      <w:proofErr w:type="spellEnd"/>
+      <w:r>
+        <w:rPr>
+          <w:lang w:val="en-US"/>
+        </w:rPr>
+        <w:t xml:space="preserve"> apply -f .\</w:t>
+      </w:r>
+      <w:r>
+        <w:rPr>
+          <w:lang w:val="en-US"/>
+        </w:rPr>
+        <w:t>Services</w:t>
+      </w:r>
+      <w:r>
+        <w:rPr>
+          <w:lang w:val="en-US"/>
+        </w:rPr>
+        <w:t>\</w:t>
+      </w:r>
+      <w:r>
+        <w:rPr>
+          <w:lang w:val="en-US"/>
+        </w:rPr>
+        <w:t>svc-</w:t>
+      </w:r>
+      <w:proofErr w:type="spellStart"/>
+      <w:r>
+        <w:rPr>
+          <w:lang w:val="en-US"/>
+        </w:rPr>
+        <w:t>createapi.yaml</w:t>
+      </w:r>
+      <w:proofErr w:type="spellEnd"/>
+    </w:p>
+    <w:p>
+      <w:pPr>
+        <w:pStyle w:val="PargrafodaLista"/>
+        <w:rPr>
+          <w:lang w:val="en-US"/>
+        </w:rPr>
+      </w:pPr>
+      <w:proofErr w:type="spellStart"/>
+      <w:r>
+        <w:rPr>
+          <w:lang w:val="en-US"/>
+        </w:rPr>
         <w:lastRenderedPageBreak/>
-        <w:t>Service Worke</w:t>
+        <w:t>kubectl</w:t>
+      </w:r>
+      <w:proofErr w:type="spellEnd"/>
+      <w:r>
+        <w:rPr>
+          <w:lang w:val="en-US"/>
+        </w:rPr>
+        <w:t xml:space="preserve"> apply -f </w:t>
+      </w:r>
+      <w:r>
+        <w:rPr>
+          <w:lang w:val="en-US"/>
+        </w:rPr>
+        <w:t>.\</w:t>
+      </w:r>
+      <w:r>
+        <w:rPr>
+          <w:lang w:val="en-US"/>
+        </w:rPr>
+        <w:t>Services</w:t>
+      </w:r>
+      <w:r>
+        <w:rPr>
+          <w:lang w:val="en-US"/>
+        </w:rPr>
+        <w:t>\svc-</w:t>
+      </w:r>
+      <w:proofErr w:type="spellStart"/>
+      <w:r>
+        <w:rPr>
+          <w:lang w:val="en-US"/>
+        </w:rPr>
+        <w:t>read</w:t>
+      </w:r>
+      <w:r>
+        <w:rPr>
+          <w:lang w:val="en-US"/>
+        </w:rPr>
+        <w:t>api.yaml</w:t>
+      </w:r>
+      <w:proofErr w:type="spellEnd"/>
+    </w:p>
+    <w:p>
+      <w:pPr>
+        <w:pStyle w:val="PargrafodaLista"/>
+        <w:rPr>
+          <w:lang w:val="en-US"/>
+        </w:rPr>
+      </w:pPr>
+      <w:proofErr w:type="spellStart"/>
+      <w:r>
+        <w:rPr>
+          <w:lang w:val="en-US"/>
+        </w:rPr>
+        <w:t>kubectl</w:t>
+      </w:r>
+      <w:proofErr w:type="spellEnd"/>
+      <w:r>
+        <w:rPr>
+          <w:lang w:val="en-US"/>
+        </w:rPr>
+        <w:t xml:space="preserve"> apply -f .\</w:t>
+      </w:r>
+      <w:r>
+        <w:rPr>
+          <w:lang w:val="en-US"/>
+        </w:rPr>
+        <w:t>Services</w:t>
+      </w:r>
+      <w:r>
+        <w:rPr>
+          <w:lang w:val="en-US"/>
+        </w:rPr>
+        <w:t>\svc-</w:t>
+      </w:r>
+      <w:proofErr w:type="spellStart"/>
+      <w:r>
+        <w:rPr>
+          <w:lang w:val="en-US"/>
+        </w:rPr>
+        <w:t>update</w:t>
+      </w:r>
+      <w:r>
+        <w:rPr>
+          <w:lang w:val="en-US"/>
+        </w:rPr>
+        <w:t>api.yaml</w:t>
+      </w:r>
+      <w:proofErr w:type="spellEnd"/>
+    </w:p>
+    <w:p>
+      <w:pPr>
+        <w:pStyle w:val="PargrafodaLista"/>
+        <w:rPr>
+          <w:lang w:val="en-US"/>
+        </w:rPr>
+      </w:pPr>
+    </w:p>
+    <w:p>
+      <w:pPr>
+        <w:rPr>
+          <w:u w:val="single"/>
+          <w:lang w:val="en-US"/>
+        </w:rPr>
+      </w:pPr>
+      <w:r>
+        <w:rPr>
+          <w:u w:val="single"/>
+          <w:lang w:val="en-US"/>
+        </w:rPr>
+        <w:br w:type="page"/>
+      </w:r>
+    </w:p>
+    <w:p>
+      <w:pPr>
+        <w:pStyle w:val="PargrafodaLista"/>
+        <w:numPr>
+          <w:ilvl w:val="0"/>
+          <w:numId w:val="1"/>
+        </w:numPr>
+      </w:pPr>
+      <w:r>
+        <w:lastRenderedPageBreak/>
+        <w:t xml:space="preserve">Service </w:t>
+      </w:r>
+      <w:proofErr w:type="spellStart"/>
+      <w:r>
+        <w:t>Worke</w:t>
       </w:r>
       <w:r>
         <w:t>r</w:t>
       </w:r>
+      <w:proofErr w:type="spellEnd"/>
       <w:r>
         <w:t xml:space="preserve"> </w:t>
       </w:r>
@@ -1046,11 +1458,19 @@
           <w:lang w:val="en-US"/>
         </w:rPr>
       </w:pPr>
-      <w:r>
-        <w:rPr>
-          <w:lang w:val="en-US"/>
-        </w:rPr>
-        <w:t>kubectl apply -f .\</w:t>
+      <w:proofErr w:type="spellStart"/>
+      <w:r>
+        <w:rPr>
+          <w:lang w:val="en-US"/>
+        </w:rPr>
+        <w:t>kubectl</w:t>
+      </w:r>
+      <w:proofErr w:type="spellEnd"/>
+      <w:r>
+        <w:rPr>
+          <w:lang w:val="en-US"/>
+        </w:rPr>
+        <w:t xml:space="preserve"> apply -f .\</w:t>
       </w:r>
       <w:r>
         <w:rPr>
@@ -1062,21 +1482,37 @@
         <w:rPr>
           <w:lang w:val="en-US"/>
         </w:rPr>
-        <w:t>svc-createworker.yaml</w:t>
-      </w:r>
-    </w:p>
-    <w:p>
-      <w:pPr>
-        <w:pStyle w:val="PargrafodaLista"/>
-        <w:rPr>
-          <w:lang w:val="en-US"/>
-        </w:rPr>
-      </w:pPr>
-      <w:r>
-        <w:rPr>
-          <w:lang w:val="en-US"/>
-        </w:rPr>
-        <w:t>kubectl apply -f .\</w:t>
+        <w:t>svc-</w:t>
+      </w:r>
+      <w:proofErr w:type="spellStart"/>
+      <w:r>
+        <w:rPr>
+          <w:lang w:val="en-US"/>
+        </w:rPr>
+        <w:t>createworker.yaml</w:t>
+      </w:r>
+      <w:proofErr w:type="spellEnd"/>
+    </w:p>
+    <w:p>
+      <w:pPr>
+        <w:pStyle w:val="PargrafodaLista"/>
+        <w:rPr>
+          <w:lang w:val="en-US"/>
+        </w:rPr>
+      </w:pPr>
+      <w:proofErr w:type="spellStart"/>
+      <w:r>
+        <w:rPr>
+          <w:lang w:val="en-US"/>
+        </w:rPr>
+        <w:t>kubectl</w:t>
+      </w:r>
+      <w:proofErr w:type="spellEnd"/>
+      <w:r>
+        <w:rPr>
+          <w:lang w:val="en-US"/>
+        </w:rPr>
+        <w:t xml:space="preserve"> apply -f .\</w:t>
       </w:r>
       <w:r>
         <w:rPr>
@@ -1090,6 +1526,7 @@
         </w:rPr>
         <w:t>svc-</w:t>
       </w:r>
+      <w:proofErr w:type="spellStart"/>
       <w:r>
         <w:rPr>
           <w:u w:val="single"/>
@@ -1110,51 +1547,60 @@
         </w:rPr>
         <w:t>.yaml</w:t>
       </w:r>
-    </w:p>
-    <w:p>
-      <w:pPr>
-        <w:pStyle w:val="PargrafodaLista"/>
-        <w:rPr>
-          <w:lang w:val="en-US"/>
-        </w:rPr>
-      </w:pPr>
-    </w:p>
-    <w:p>
-      <w:pPr>
-        <w:pStyle w:val="PargrafodaLista"/>
-        <w:rPr>
-          <w:lang w:val="en-US"/>
-        </w:rPr>
-      </w:pPr>
-    </w:p>
-    <w:p>
-      <w:pPr>
-        <w:pStyle w:val="PargrafodaLista"/>
-        <w:rPr>
-          <w:lang w:val="en-US"/>
-        </w:rPr>
-      </w:pPr>
-    </w:p>
-    <w:p>
-      <w:pPr>
-        <w:pStyle w:val="PargrafodaLista"/>
-        <w:rPr>
-          <w:lang w:val="en-US"/>
-        </w:rPr>
-      </w:pPr>
-    </w:p>
-    <w:p>
-      <w:pPr>
-        <w:pStyle w:val="PargrafodaLista"/>
-        <w:rPr>
-          <w:lang w:val="en-US"/>
-        </w:rPr>
-      </w:pPr>
-      <w:r>
-        <w:rPr>
-          <w:lang w:val="en-US"/>
-        </w:rPr>
-        <w:t xml:space="preserve">Acessar swagger API: </w:t>
+      <w:proofErr w:type="spellEnd"/>
+    </w:p>
+    <w:p>
+      <w:pPr>
+        <w:pStyle w:val="PargrafodaLista"/>
+        <w:rPr>
+          <w:lang w:val="en-US"/>
+        </w:rPr>
+      </w:pPr>
+    </w:p>
+    <w:p>
+      <w:pPr>
+        <w:pStyle w:val="PargrafodaLista"/>
+        <w:rPr>
+          <w:lang w:val="en-US"/>
+        </w:rPr>
+      </w:pPr>
+    </w:p>
+    <w:p>
+      <w:pPr>
+        <w:pStyle w:val="PargrafodaLista"/>
+        <w:rPr>
+          <w:lang w:val="en-US"/>
+        </w:rPr>
+      </w:pPr>
+    </w:p>
+    <w:p>
+      <w:pPr>
+        <w:pStyle w:val="PargrafodaLista"/>
+        <w:rPr>
+          <w:lang w:val="en-US"/>
+        </w:rPr>
+      </w:pPr>
+    </w:p>
+    <w:p>
+      <w:pPr>
+        <w:pStyle w:val="PargrafodaLista"/>
+        <w:rPr>
+          <w:lang w:val="en-US"/>
+        </w:rPr>
+      </w:pPr>
+      <w:proofErr w:type="spellStart"/>
+      <w:r>
+        <w:rPr>
+          <w:lang w:val="en-US"/>
+        </w:rPr>
+        <w:t>Acessar</w:t>
+      </w:r>
+      <w:proofErr w:type="spellEnd"/>
+      <w:r>
+        <w:rPr>
+          <w:lang w:val="en-US"/>
+        </w:rPr>
+        <w:t xml:space="preserve"> swagger API: </w:t>
       </w:r>
     </w:p>
     <w:p>
@@ -1168,11 +1614,33 @@
           <w:lang w:val="en-US"/>
         </w:rPr>
       </w:pPr>
-      <w:r>
-        <w:rPr>
-          <w:lang w:val="en-US"/>
-        </w:rPr>
-        <w:t>Executar commando kubectl get services</w:t>
+      <w:proofErr w:type="spellStart"/>
+      <w:r>
+        <w:rPr>
+          <w:lang w:val="en-US"/>
+        </w:rPr>
+        <w:t>Executar</w:t>
+      </w:r>
+      <w:proofErr w:type="spellEnd"/>
+      <w:r>
+        <w:rPr>
+          <w:lang w:val="en-US"/>
+        </w:rPr>
+        <w:t xml:space="preserve"> commando </w:t>
+      </w:r>
+      <w:proofErr w:type="spellStart"/>
+      <w:r>
+        <w:rPr>
+          <w:lang w:val="en-US"/>
+        </w:rPr>
+        <w:t>kubectl</w:t>
+      </w:r>
+      <w:proofErr w:type="spellEnd"/>
+      <w:r>
+        <w:rPr>
+          <w:lang w:val="en-US"/>
+        </w:rPr>
+        <w:t xml:space="preserve"> get services</w:t>
       </w:r>
     </w:p>
     <w:p>
@@ -1199,7 +1667,15 @@
         </w:numPr>
       </w:pPr>
       <w:r>
-        <w:t xml:space="preserve">Acessar o swagger com </w:t>
+        <w:t xml:space="preserve">Acessar o </w:t>
+      </w:r>
+      <w:proofErr w:type="spellStart"/>
+      <w:r>
+        <w:t>swagger</w:t>
+      </w:r>
+      <w:proofErr w:type="spellEnd"/>
+      <w:r>
+        <w:t xml:space="preserve"> com </w:t>
       </w:r>
       <w:hyperlink r:id="rId9" w:history="1">
         <w:r>
@@ -1210,7 +1686,15 @@
         </w:r>
       </w:hyperlink>
       <w:r>
-        <w:t xml:space="preserve"> (ex: </w:t>
+        <w:t xml:space="preserve"> (</w:t>
+      </w:r>
+      <w:proofErr w:type="spellStart"/>
+      <w:r>
+        <w:t>ex</w:t>
+      </w:r>
+      <w:proofErr w:type="spellEnd"/>
+      <w:r>
+        <w:t xml:space="preserve">: </w:t>
       </w:r>
       <w:r>
         <w:t>http://localhost:30000/swagger/index.html</w:t>
@@ -1365,7 +1849,7 @@
         <w:rFonts w:hint="default"/>
       </w:rPr>
     </w:lvl>
-    <w:lvl w:ilvl="1" w:tplc="04160019" w:tentative="1">
+    <w:lvl w:ilvl="1" w:tplc="04160019">
       <w:start w:val="1"/>
       <w:numFmt w:val="lowerLetter"/>
       <w:lvlText w:val="%2."/>

</xml_diff>

<commit_message>
Instalação Prometheus e Grafana
Instalação Prometheus e Grafana
</commit_message>
<xml_diff>
--- a/Pipelines/Steps_Kubernetes.docx
+++ b/Pipelines/Steps_Kubernetes.docx
@@ -1,6 +1,6 @@
 
 <file path=word/document.xml><?xml version="1.0" encoding="utf-8"?>
-<w:document xmlns:wpc="http://schemas.microsoft.com/office/word/2010/wordprocessingCanvas" xmlns:cx="http://schemas.microsoft.com/office/drawing/2014/chartex" xmlns:cx1="http://schemas.microsoft.com/office/drawing/2015/9/8/chartex" xmlns:cx2="http://schemas.microsoft.com/office/drawing/2015/10/21/chartex" xmlns:cx3="http://schemas.microsoft.com/office/drawing/2016/5/9/chartex" xmlns:cx4="http://schemas.microsoft.com/office/drawing/2016/5/10/chartex" xmlns:cx5="http://schemas.microsoft.com/office/drawing/2016/5/11/chartex" xmlns:cx6="http://schemas.microsoft.com/office/drawing/2016/5/12/chartex" xmlns:cx7="http://schemas.microsoft.com/office/drawing/2016/5/13/chartex" xmlns:cx8="http://schemas.microsoft.com/office/drawing/2016/5/14/chartex" xmlns:mc="http://schemas.openxmlformats.org/markup-compatibility/2006" xmlns:aink="http://schemas.microsoft.com/office/drawing/2016/ink" xmlns:am3d="http://schemas.microsoft.com/office/drawing/2017/model3d" xmlns:o="urn:schemas-microsoft-com:office:office" xmlns:oel="http://schemas.microsoft.com/office/2019/extlst" xmlns:r="http://schemas.openxmlformats.org/officeDocument/2006/relationships" xmlns:m="http://schemas.openxmlformats.org/officeDocument/2006/math" xmlns:v="urn:schemas-microsoft-com:vml" xmlns:wp14="http://schemas.microsoft.com/office/word/2010/wordprocessingDrawing" xmlns:wp="http://schemas.openxmlformats.org/drawingml/2006/wordprocessingDrawing" xmlns:w10="urn:schemas-microsoft-com:office:word" xmlns:w="http://schemas.openxmlformats.org/wordprocessingml/2006/main" xmlns:w14="http://schemas.microsoft.com/office/word/2010/wordml" xmlns:w15="http://schemas.microsoft.com/office/word/2012/wordml" xmlns:w16cex="http://schemas.microsoft.com/office/word/2018/wordml/cex" xmlns:w16cid="http://schemas.microsoft.com/office/word/2016/wordml/cid" xmlns:w16="http://schemas.microsoft.com/office/word/2018/wordml" xmlns:w16du="http://schemas.microsoft.com/office/word/2023/wordml/word16du" xmlns:w16sdtdh="http://schemas.microsoft.com/office/word/2020/wordml/sdtdatahash" xmlns:w16se="http://schemas.microsoft.com/office/word/2015/wordml/symex" xmlns:wpg="http://schemas.microsoft.com/office/word/2010/wordprocessingGroup" xmlns:wpi="http://schemas.microsoft.com/office/word/2010/wordprocessingInk" xmlns:wne="http://schemas.microsoft.com/office/word/2006/wordml" xmlns:wps="http://schemas.microsoft.com/office/word/2010/wordprocessingShape" mc:Ignorable="w14 w15 w16se w16cid w16 w16cex w16sdtdh w16du wp14">
+<w:document xmlns:wpc="http://schemas.microsoft.com/office/word/2010/wordprocessingCanvas" xmlns:cx="http://schemas.microsoft.com/office/drawing/2014/chartex" xmlns:cx1="http://schemas.microsoft.com/office/drawing/2015/9/8/chartex" xmlns:cx2="http://schemas.microsoft.com/office/drawing/2015/10/21/chartex" xmlns:cx3="http://schemas.microsoft.com/office/drawing/2016/5/9/chartex" xmlns:cx4="http://schemas.microsoft.com/office/drawing/2016/5/10/chartex" xmlns:cx5="http://schemas.microsoft.com/office/drawing/2016/5/11/chartex" xmlns:cx6="http://schemas.microsoft.com/office/drawing/2016/5/12/chartex" xmlns:cx7="http://schemas.microsoft.com/office/drawing/2016/5/13/chartex" xmlns:cx8="http://schemas.microsoft.com/office/drawing/2016/5/14/chartex" xmlns:mc="http://schemas.openxmlformats.org/markup-compatibility/2006" xmlns:aink="http://schemas.microsoft.com/office/drawing/2016/ink" xmlns:am3d="http://schemas.microsoft.com/office/drawing/2017/model3d" xmlns:o="urn:schemas-microsoft-com:office:office" xmlns:r="http://schemas.openxmlformats.org/officeDocument/2006/relationships" xmlns:m="http://schemas.openxmlformats.org/officeDocument/2006/math" xmlns:v="urn:schemas-microsoft-com:vml" xmlns:wp14="http://schemas.microsoft.com/office/word/2010/wordprocessingDrawing" xmlns:wp="http://schemas.openxmlformats.org/drawingml/2006/wordprocessingDrawing" xmlns:w10="urn:schemas-microsoft-com:office:word" xmlns:w="http://schemas.openxmlformats.org/wordprocessingml/2006/main" xmlns:w14="http://schemas.microsoft.com/office/word/2010/wordml" xmlns:w15="http://schemas.microsoft.com/office/word/2012/wordml" xmlns:w16cex="http://schemas.microsoft.com/office/word/2018/wordml/cex" xmlns:w16cid="http://schemas.microsoft.com/office/word/2016/wordml/cid" xmlns:w16="http://schemas.microsoft.com/office/word/2018/wordml" xmlns:w16sdtdh="http://schemas.microsoft.com/office/word/2020/wordml/sdtdatahash" xmlns:w16se="http://schemas.microsoft.com/office/word/2015/wordml/symex" xmlns:wpg="http://schemas.microsoft.com/office/word/2010/wordprocessingGroup" xmlns:wpi="http://schemas.microsoft.com/office/word/2010/wordprocessingInk" xmlns:wne="http://schemas.microsoft.com/office/word/2006/wordml" xmlns:wps="http://schemas.microsoft.com/office/word/2010/wordprocessingShape" mc:Ignorable="w14 w15 w16se w16cid w16 w16cex w16sdtdh wp14">
   <w:body>
     <w:p>
       <w:pPr>
@@ -59,6 +59,7 @@
         <w:t>/</w:t>
       </w:r>
       <w:proofErr w:type="spellStart"/>
+      <w:proofErr w:type="gramStart"/>
       <w:r>
         <w:rPr>
           <w:lang w:val="en-US"/>
@@ -72,6 +73,7 @@
         </w:rPr>
         <w:t xml:space="preserve"> .</w:t>
       </w:r>
+      <w:proofErr w:type="gramEnd"/>
     </w:p>
     <w:p>
       <w:pPr>
@@ -127,6 +129,7 @@
         <w:t>/</w:t>
       </w:r>
       <w:proofErr w:type="spellStart"/>
+      <w:proofErr w:type="gramStart"/>
       <w:r>
         <w:rPr>
           <w:lang w:val="en-US"/>
@@ -140,6 +143,7 @@
         </w:rPr>
         <w:t xml:space="preserve"> .</w:t>
       </w:r>
+      <w:proofErr w:type="gramEnd"/>
     </w:p>
     <w:p>
       <w:pPr>
@@ -180,14 +184,7 @@
           <w:u w:val="single"/>
           <w:lang w:val="en-US"/>
         </w:rPr>
-        <w:t>Update</w:t>
-      </w:r>
-      <w:r>
-        <w:rPr>
-          <w:u w:val="single"/>
-          <w:lang w:val="en-US"/>
-        </w:rPr>
-        <w:t>API</w:t>
+        <w:t>UpdateAPI</w:t>
       </w:r>
       <w:proofErr w:type="spellEnd"/>
       <w:r>
@@ -197,6 +194,7 @@
         <w:t>/</w:t>
       </w:r>
       <w:proofErr w:type="spellStart"/>
+      <w:proofErr w:type="gramStart"/>
       <w:r>
         <w:rPr>
           <w:lang w:val="en-US"/>
@@ -210,6 +208,7 @@
         </w:rPr>
         <w:t xml:space="preserve"> .</w:t>
       </w:r>
+      <w:proofErr w:type="gramEnd"/>
     </w:p>
     <w:p>
       <w:pPr>
@@ -281,6 +280,7 @@
         <w:t>/</w:t>
       </w:r>
       <w:proofErr w:type="spellStart"/>
+      <w:proofErr w:type="gramStart"/>
       <w:r>
         <w:rPr>
           <w:lang w:val="en-US"/>
@@ -294,6 +294,7 @@
         </w:rPr>
         <w:t xml:space="preserve"> .</w:t>
       </w:r>
+      <w:proofErr w:type="gramEnd"/>
     </w:p>
     <w:p>
       <w:pPr>
@@ -321,14 +322,7 @@
           <w:u w:val="single"/>
           <w:lang w:val="en-US"/>
         </w:rPr>
-        <w:t>update</w:t>
-      </w:r>
-      <w:r>
-        <w:rPr>
-          <w:u w:val="single"/>
-          <w:lang w:val="en-US"/>
-        </w:rPr>
-        <w:t>workerv1</w:t>
+        <w:t>updateworkerv1</w:t>
       </w:r>
       <w:r>
         <w:rPr>
@@ -357,6 +351,7 @@
         <w:t>/</w:t>
       </w:r>
       <w:proofErr w:type="spellStart"/>
+      <w:proofErr w:type="gramStart"/>
       <w:r>
         <w:rPr>
           <w:lang w:val="en-US"/>
@@ -370,6 +365,7 @@
         </w:rPr>
         <w:t xml:space="preserve"> .</w:t>
       </w:r>
+      <w:proofErr w:type="gramEnd"/>
     </w:p>
     <w:p>
       <w:pPr>
@@ -505,7 +501,21 @@
         <w:rPr>
           <w:lang w:val="en-US"/>
         </w:rPr>
-        <w:t xml:space="preserve">helm repo add </w:t>
+        <w:t xml:space="preserve">helm repo </w:t>
+      </w:r>
+      <w:proofErr w:type="gramStart"/>
+      <w:r>
+        <w:rPr>
+          <w:lang w:val="en-US"/>
+        </w:rPr>
+        <w:t>add</w:t>
+      </w:r>
+      <w:proofErr w:type="gramEnd"/>
+      <w:r>
+        <w:rPr>
+          <w:lang w:val="en-US"/>
+        </w:rPr>
+        <w:t xml:space="preserve"> </w:t>
       </w:r>
       <w:proofErr w:type="spellStart"/>
       <w:r>
@@ -564,6 +574,7 @@
         <w:t xml:space="preserve"> --set </w:t>
       </w:r>
       <w:proofErr w:type="spellStart"/>
+      <w:proofErr w:type="gramStart"/>
       <w:r>
         <w:rPr>
           <w:lang w:val="en-US"/>
@@ -571,6 +582,7 @@
         <w:t>auth.username</w:t>
       </w:r>
       <w:proofErr w:type="spellEnd"/>
+      <w:proofErr w:type="gramEnd"/>
       <w:r>
         <w:rPr>
           <w:lang w:val="en-US"/>
@@ -647,7 +659,21 @@
         <w:rPr>
           <w:lang w:val="en-US"/>
         </w:rPr>
-        <w:t xml:space="preserve"> a interface:</w:t>
+        <w:t xml:space="preserve"> </w:t>
+      </w:r>
+      <w:proofErr w:type="gramStart"/>
+      <w:r>
+        <w:rPr>
+          <w:lang w:val="en-US"/>
+        </w:rPr>
+        <w:t>a</w:t>
+      </w:r>
+      <w:proofErr w:type="gramEnd"/>
+      <w:r>
+        <w:rPr>
+          <w:lang w:val="en-US"/>
+        </w:rPr>
+        <w:t xml:space="preserve"> interface:</w:t>
       </w:r>
     </w:p>
     <w:p>
@@ -875,13 +901,7 @@
         <w:rPr>
           <w:lang w:val="en-US"/>
         </w:rPr>
-        <w:t>Services</w:t>
-      </w:r>
-      <w:r>
-        <w:rPr>
-          <w:lang w:val="en-US"/>
-        </w:rPr>
-        <w:t>\</w:t>
+        <w:t>Services\</w:t>
       </w:r>
       <w:r>
         <w:rPr>
@@ -926,8 +946,13 @@
       </w:r>
       <w:proofErr w:type="spellEnd"/>
       <w:r>
-        <w:t xml:space="preserve"> Api</w:t>
-      </w:r>
+        <w:t xml:space="preserve"> </w:t>
+      </w:r>
+      <w:proofErr w:type="spellStart"/>
+      <w:r>
+        <w:t>Api</w:t>
+      </w:r>
+      <w:proofErr w:type="spellEnd"/>
       <w:r>
         <w:t xml:space="preserve"> (acessar pasta Pipelines)</w:t>
       </w:r>
@@ -1111,10 +1136,7 @@
       </w:r>
       <w:proofErr w:type="spellEnd"/>
       <w:r>
-        <w:t xml:space="preserve"> </w:t>
-      </w:r>
-      <w:r>
-        <w:t>(acessar pasta Pipelines)</w:t>
+        <w:t xml:space="preserve"> (acessar pasta Pipelines)</w:t>
       </w:r>
       <w:r>
         <w:t>:</w:t>
@@ -1238,10 +1260,7 @@
         <w:t>Service Api</w:t>
       </w:r>
       <w:r>
-        <w:t xml:space="preserve"> </w:t>
-      </w:r>
-      <w:r>
-        <w:t>(acessar pasta Pipelines)</w:t>
+        <w:t xml:space="preserve"> (acessar pasta Pipelines)</w:t>
       </w:r>
       <w:r>
         <w:t>:</w:t>
@@ -1272,13 +1291,7 @@
         <w:rPr>
           <w:lang w:val="en-US"/>
         </w:rPr>
-        <w:t>Services</w:t>
-      </w:r>
-      <w:r>
-        <w:rPr>
-          <w:lang w:val="en-US"/>
-        </w:rPr>
-        <w:t>\</w:t>
+        <w:t>Services\</w:t>
       </w:r>
       <w:r>
         <w:rPr>
@@ -1397,29 +1410,6 @@
         <w:t>api.yaml</w:t>
       </w:r>
       <w:proofErr w:type="spellEnd"/>
-    </w:p>
-    <w:p>
-      <w:pPr>
-        <w:pStyle w:val="PargrafodaLista"/>
-        <w:rPr>
-          <w:lang w:val="en-US"/>
-        </w:rPr>
-      </w:pPr>
-    </w:p>
-    <w:p>
-      <w:pPr>
-        <w:rPr>
-          <w:u w:val="single"/>
-          <w:lang w:val="en-US"/>
-        </w:rPr>
-      </w:pPr>
-      <w:r>
-        <w:rPr>
-          <w:u w:val="single"/>
-          <w:lang w:val="en-US"/>
-        </w:rPr>
-        <w:br w:type="page"/>
-      </w:r>
     </w:p>
     <w:p>
       <w:pPr>
@@ -1430,7 +1420,6 @@
         </w:numPr>
       </w:pPr>
       <w:r>
-        <w:lastRenderedPageBreak/>
         <w:t xml:space="preserve">Service </w:t>
       </w:r>
       <w:proofErr w:type="spellStart"/>
@@ -1442,10 +1431,7 @@
       </w:r>
       <w:proofErr w:type="spellEnd"/>
       <w:r>
-        <w:t xml:space="preserve"> </w:t>
-      </w:r>
-      <w:r>
-        <w:t>(acessar pasta Pipelines)</w:t>
+        <w:t xml:space="preserve"> (acessar pasta Pipelines)</w:t>
       </w:r>
       <w:r>
         <w:t>:</w:t>
@@ -1532,14 +1518,7 @@
           <w:u w:val="single"/>
           <w:lang w:val="en-US"/>
         </w:rPr>
-        <w:t>update</w:t>
-      </w:r>
-      <w:r>
-        <w:rPr>
-          <w:u w:val="single"/>
-          <w:lang w:val="en-US"/>
-        </w:rPr>
-        <w:t>worker</w:t>
+        <w:t>updateworker</w:t>
       </w:r>
       <w:r>
         <w:rPr>
@@ -1548,30 +1527,6 @@
         <w:t>.yaml</w:t>
       </w:r>
       <w:proofErr w:type="spellEnd"/>
-    </w:p>
-    <w:p>
-      <w:pPr>
-        <w:pStyle w:val="PargrafodaLista"/>
-        <w:rPr>
-          <w:lang w:val="en-US"/>
-        </w:rPr>
-      </w:pPr>
-    </w:p>
-    <w:p>
-      <w:pPr>
-        <w:pStyle w:val="PargrafodaLista"/>
-        <w:rPr>
-          <w:lang w:val="en-US"/>
-        </w:rPr>
-      </w:pPr>
-    </w:p>
-    <w:p>
-      <w:pPr>
-        <w:pStyle w:val="PargrafodaLista"/>
-        <w:rPr>
-          <w:lang w:val="en-US"/>
-        </w:rPr>
-      </w:pPr>
     </w:p>
     <w:p>
       <w:pPr>
@@ -1696,13 +1651,780 @@
       <w:r>
         <w:t xml:space="preserve">: </w:t>
       </w:r>
-      <w:r>
-        <w:t>http://localhost:30000/swagger/index.html</w:t>
-      </w:r>
+      <w:hyperlink r:id="rId10" w:history="1">
+        <w:r>
+          <w:rPr>
+            <w:rStyle w:val="Hyperlink"/>
+          </w:rPr>
+          <w:t>http://localhost:30000/swagger/index.html</w:t>
+        </w:r>
+      </w:hyperlink>
       <w:r>
         <w:t>)</w:t>
       </w:r>
     </w:p>
+    <w:p>
+      <w:pPr>
+        <w:pStyle w:val="PargrafodaLista"/>
+        <w:rPr>
+          <w:lang w:val="en-US"/>
+        </w:rPr>
+      </w:pPr>
+    </w:p>
+    <w:p>
+      <w:pPr>
+        <w:pStyle w:val="PargrafodaLista"/>
+        <w:numPr>
+          <w:ilvl w:val="0"/>
+          <w:numId w:val="1"/>
+        </w:numPr>
+        <w:rPr>
+          <w:lang w:val="en-US"/>
+        </w:rPr>
+      </w:pPr>
+      <w:proofErr w:type="spellStart"/>
+      <w:r>
+        <w:rPr>
+          <w:lang w:val="en-US"/>
+        </w:rPr>
+        <w:t>Instalando</w:t>
+      </w:r>
+      <w:proofErr w:type="spellEnd"/>
+      <w:r>
+        <w:rPr>
+          <w:lang w:val="en-US"/>
+        </w:rPr>
+        <w:t xml:space="preserve"> o Prometheus:</w:t>
+      </w:r>
+    </w:p>
+    <w:p>
+      <w:pPr>
+        <w:pStyle w:val="PargrafodaLista"/>
+        <w:rPr>
+          <w:lang w:val="en-US"/>
+        </w:rPr>
+      </w:pPr>
+      <w:hyperlink r:id="rId11" w:history="1">
+        <w:r>
+          <w:rPr>
+            <w:rStyle w:val="Hyperlink"/>
+            <w:lang w:val="en-US"/>
+          </w:rPr>
+          <w:t>https://artifacthub.io/packages/helm/prometheus-community/prometheus</w:t>
+        </w:r>
+      </w:hyperlink>
+    </w:p>
+    <w:p>
+      <w:pPr>
+        <w:pStyle w:val="PargrafodaLista"/>
+        <w:rPr>
+          <w:lang w:val="en-US"/>
+        </w:rPr>
+      </w:pPr>
+      <w:hyperlink r:id="rId12" w:history="1">
+        <w:r>
+          <w:rPr>
+            <w:rStyle w:val="Hyperlink"/>
+            <w:lang w:val="en-US"/>
+          </w:rPr>
+          <w:t>https://www.youtube.com/watch?v=I16rbYe7ULg&amp;t=1268s</w:t>
+        </w:r>
+      </w:hyperlink>
+    </w:p>
+    <w:p>
+      <w:pPr>
+        <w:pStyle w:val="PargrafodaLista"/>
+        <w:rPr>
+          <w:lang w:val="en-US"/>
+        </w:rPr>
+      </w:pPr>
+    </w:p>
+    <w:p>
+      <w:pPr>
+        <w:pStyle w:val="PargrafodaLista"/>
+      </w:pPr>
+      <w:r>
+        <w:t>Comandos para serem executados no terminal</w:t>
+      </w:r>
+      <w:r>
+        <w:t>:</w:t>
+      </w:r>
+    </w:p>
+    <w:p>
+      <w:pPr>
+        <w:pStyle w:val="PargrafodaLista"/>
+      </w:pPr>
+    </w:p>
+    <w:p>
+      <w:pPr>
+        <w:pStyle w:val="PargrafodaLista"/>
+      </w:pPr>
+      <w:proofErr w:type="spellStart"/>
+      <w:r>
+        <w:t>helm</w:t>
+      </w:r>
+      <w:proofErr w:type="spellEnd"/>
+      <w:r>
+        <w:t xml:space="preserve"> </w:t>
+      </w:r>
+      <w:proofErr w:type="spellStart"/>
+      <w:r>
+        <w:t>repo</w:t>
+      </w:r>
+      <w:proofErr w:type="spellEnd"/>
+      <w:r>
+        <w:t xml:space="preserve"> </w:t>
+      </w:r>
+      <w:proofErr w:type="spellStart"/>
+      <w:r>
+        <w:t>add</w:t>
+      </w:r>
+      <w:proofErr w:type="spellEnd"/>
+      <w:r>
+        <w:t xml:space="preserve"> </w:t>
+      </w:r>
+      <w:proofErr w:type="spellStart"/>
+      <w:r>
+        <w:t>prometheus-community</w:t>
+      </w:r>
+      <w:proofErr w:type="spellEnd"/>
+      <w:r>
+        <w:t xml:space="preserve"> https://prometheus-community.github.io/helm-charts</w:t>
+      </w:r>
+    </w:p>
+    <w:p>
+      <w:pPr>
+        <w:pStyle w:val="PargrafodaLista"/>
+      </w:pPr>
+      <w:proofErr w:type="spellStart"/>
+      <w:r>
+        <w:t>helm</w:t>
+      </w:r>
+      <w:proofErr w:type="spellEnd"/>
+      <w:r>
+        <w:t xml:space="preserve"> </w:t>
+      </w:r>
+      <w:proofErr w:type="spellStart"/>
+      <w:r>
+        <w:t>repo</w:t>
+      </w:r>
+      <w:proofErr w:type="spellEnd"/>
+      <w:r>
+        <w:t xml:space="preserve"> update</w:t>
+      </w:r>
+    </w:p>
+    <w:p>
+      <w:pPr>
+        <w:pStyle w:val="PargrafodaLista"/>
+        <w:rPr>
+          <w:lang w:val="en-US"/>
+        </w:rPr>
+      </w:pPr>
+      <w:proofErr w:type="spellStart"/>
+      <w:r>
+        <w:t>helm</w:t>
+      </w:r>
+      <w:proofErr w:type="spellEnd"/>
+      <w:r>
+        <w:t xml:space="preserve"> </w:t>
+      </w:r>
+      <w:proofErr w:type="spellStart"/>
+      <w:r>
+        <w:t>install</w:t>
+      </w:r>
+      <w:proofErr w:type="spellEnd"/>
+      <w:r>
+        <w:t xml:space="preserve"> </w:t>
+      </w:r>
+      <w:proofErr w:type="spellStart"/>
+      <w:r>
+        <w:t>prometheus</w:t>
+      </w:r>
+      <w:proofErr w:type="spellEnd"/>
+      <w:r>
+        <w:t xml:space="preserve"> </w:t>
+      </w:r>
+      <w:proofErr w:type="spellStart"/>
+      <w:r>
+        <w:t>prometheus-community</w:t>
+      </w:r>
+      <w:proofErr w:type="spellEnd"/>
+      <w:r>
+        <w:t>/</w:t>
+      </w:r>
+      <w:proofErr w:type="spellStart"/>
+      <w:r>
+        <w:t>prometheus</w:t>
+      </w:r>
+      <w:proofErr w:type="spellEnd"/>
+    </w:p>
+    <w:p>
+      <w:pPr>
+        <w:pStyle w:val="PargrafodaLista"/>
+        <w:rPr>
+          <w:lang w:val="en-US"/>
+        </w:rPr>
+      </w:pPr>
+    </w:p>
+    <w:p>
+      <w:pPr>
+        <w:pStyle w:val="PargrafodaLista"/>
+        <w:rPr>
+          <w:lang w:val="en-US"/>
+        </w:rPr>
+      </w:pPr>
+      <w:proofErr w:type="spellStart"/>
+      <w:r>
+        <w:rPr>
+          <w:lang w:val="en-US"/>
+        </w:rPr>
+        <w:t>kubectl</w:t>
+      </w:r>
+      <w:proofErr w:type="spellEnd"/>
+      <w:r>
+        <w:rPr>
+          <w:lang w:val="en-US"/>
+        </w:rPr>
+        <w:t xml:space="preserve"> --namespace default port-forward $POD_NAME </w:t>
+      </w:r>
+      <w:r>
+        <w:rPr>
+          <w:lang w:val="en-US"/>
+        </w:rPr>
+        <w:t>9090</w:t>
+      </w:r>
+    </w:p>
+    <w:p>
+      <w:pPr>
+        <w:pStyle w:val="PargrafodaLista"/>
+        <w:rPr>
+          <w:lang w:val="en-US"/>
+        </w:rPr>
+      </w:pPr>
+    </w:p>
+    <w:p>
+      <w:pPr>
+        <w:pStyle w:val="PargrafodaLista"/>
+        <w:numPr>
+          <w:ilvl w:val="0"/>
+          <w:numId w:val="1"/>
+        </w:numPr>
+        <w:rPr>
+          <w:lang w:val="en-US"/>
+        </w:rPr>
+      </w:pPr>
+      <w:proofErr w:type="spellStart"/>
+      <w:r>
+        <w:rPr>
+          <w:lang w:val="en-US"/>
+        </w:rPr>
+        <w:t>Instalando</w:t>
+      </w:r>
+      <w:proofErr w:type="spellEnd"/>
+      <w:r>
+        <w:rPr>
+          <w:lang w:val="en-US"/>
+        </w:rPr>
+        <w:t xml:space="preserve"> o Grafana: </w:t>
+      </w:r>
+    </w:p>
+    <w:p>
+      <w:pPr>
+        <w:pStyle w:val="PargrafodaLista"/>
+        <w:rPr>
+          <w:lang w:val="en-US"/>
+        </w:rPr>
+      </w:pPr>
+      <w:hyperlink r:id="rId13" w:history="1">
+        <w:r>
+          <w:rPr>
+            <w:rStyle w:val="Hyperlink"/>
+            <w:lang w:val="en-US"/>
+          </w:rPr>
+          <w:t>https://artifacthub.io/packages/helm/grafana/grafana</w:t>
+        </w:r>
+      </w:hyperlink>
+    </w:p>
+    <w:p>
+      <w:pPr>
+        <w:pStyle w:val="PargrafodaLista"/>
+        <w:rPr>
+          <w:lang w:val="en-US"/>
+        </w:rPr>
+      </w:pPr>
+      <w:hyperlink r:id="rId14" w:history="1">
+        <w:r>
+          <w:rPr>
+            <w:rStyle w:val="Hyperlink"/>
+            <w:lang w:val="en-US"/>
+          </w:rPr>
+          <w:t>https://www.youtube.com/watch?v=I16rbYe7ULg&amp;t=1268s</w:t>
+        </w:r>
+      </w:hyperlink>
+    </w:p>
+    <w:p>
+      <w:pPr>
+        <w:pStyle w:val="PargrafodaLista"/>
+        <w:rPr>
+          <w:lang w:val="en-US"/>
+        </w:rPr>
+      </w:pPr>
+    </w:p>
+    <w:p>
+      <w:pPr>
+        <w:pStyle w:val="PargrafodaLista"/>
+      </w:pPr>
+      <w:r>
+        <w:t>Comandos para serem executados no terminal</w:t>
+      </w:r>
+      <w:r>
+        <w:t>:</w:t>
+      </w:r>
+    </w:p>
+    <w:p>
+      <w:pPr>
+        <w:pStyle w:val="PargrafodaLista"/>
+        <w:rPr>
+          <w:lang w:val="en-US"/>
+        </w:rPr>
+      </w:pPr>
+    </w:p>
+    <w:p>
+      <w:pPr>
+        <w:pStyle w:val="PargrafodaLista"/>
+        <w:rPr>
+          <w:lang w:val="en-US"/>
+        </w:rPr>
+      </w:pPr>
+      <w:r>
+        <w:rPr>
+          <w:lang w:val="en-US"/>
+        </w:rPr>
+        <w:t xml:space="preserve">helm repo </w:t>
+      </w:r>
+      <w:proofErr w:type="gramStart"/>
+      <w:r>
+        <w:rPr>
+          <w:lang w:val="en-US"/>
+        </w:rPr>
+        <w:t>add</w:t>
+      </w:r>
+      <w:proofErr w:type="gramEnd"/>
+      <w:r>
+        <w:rPr>
+          <w:lang w:val="en-US"/>
+        </w:rPr>
+        <w:t xml:space="preserve"> </w:t>
+      </w:r>
+      <w:proofErr w:type="spellStart"/>
+      <w:r>
+        <w:rPr>
+          <w:lang w:val="en-US"/>
+        </w:rPr>
+        <w:t>grafana</w:t>
+      </w:r>
+      <w:proofErr w:type="spellEnd"/>
+      <w:r>
+        <w:rPr>
+          <w:lang w:val="en-US"/>
+        </w:rPr>
+        <w:t xml:space="preserve"> https://grafana.github.io/helm-charts</w:t>
+      </w:r>
+    </w:p>
+    <w:p>
+      <w:pPr>
+        <w:pStyle w:val="PargrafodaLista"/>
+        <w:rPr>
+          <w:lang w:val="en-US"/>
+        </w:rPr>
+      </w:pPr>
+      <w:r>
+        <w:rPr>
+          <w:lang w:val="en-US"/>
+        </w:rPr>
+        <w:t>helm repo update</w:t>
+      </w:r>
+    </w:p>
+    <w:p>
+      <w:pPr>
+        <w:pStyle w:val="PargrafodaLista"/>
+        <w:rPr>
+          <w:lang w:val="en-US"/>
+        </w:rPr>
+      </w:pPr>
+      <w:r>
+        <w:rPr>
+          <w:lang w:val="en-US"/>
+        </w:rPr>
+        <w:t>helm install</w:t>
+      </w:r>
+      <w:r>
+        <w:rPr>
+          <w:lang w:val="en-US"/>
+        </w:rPr>
+        <w:t xml:space="preserve"> </w:t>
+      </w:r>
+      <w:proofErr w:type="spellStart"/>
+      <w:r>
+        <w:rPr>
+          <w:lang w:val="en-US"/>
+        </w:rPr>
+        <w:t>grafana</w:t>
+      </w:r>
+      <w:proofErr w:type="spellEnd"/>
+      <w:r>
+        <w:rPr>
+          <w:lang w:val="en-US"/>
+        </w:rPr>
+        <w:t xml:space="preserve"> </w:t>
+      </w:r>
+      <w:proofErr w:type="spellStart"/>
+      <w:r>
+        <w:rPr>
+          <w:lang w:val="en-US"/>
+        </w:rPr>
+        <w:t>grafana</w:t>
+      </w:r>
+      <w:proofErr w:type="spellEnd"/>
+      <w:r>
+        <w:rPr>
+          <w:lang w:val="en-US"/>
+        </w:rPr>
+        <w:t>/</w:t>
+      </w:r>
+      <w:r>
+        <w:rPr>
+          <w:lang w:val="en-US"/>
+        </w:rPr>
+        <w:t>Grafana</w:t>
+      </w:r>
+    </w:p>
+    <w:p>
+      <w:pPr>
+        <w:pStyle w:val="PargrafodaLista"/>
+        <w:rPr>
+          <w:lang w:val="en-US"/>
+        </w:rPr>
+      </w:pPr>
+    </w:p>
+    <w:p>
+      <w:pPr>
+        <w:pStyle w:val="PargrafodaLista"/>
+        <w:rPr>
+          <w:lang w:val="en-US"/>
+        </w:rPr>
+      </w:pPr>
+      <w:proofErr w:type="spellStart"/>
+      <w:r>
+        <w:rPr>
+          <w:lang w:val="en-US"/>
+        </w:rPr>
+        <w:t>kubectl</w:t>
+      </w:r>
+      <w:proofErr w:type="spellEnd"/>
+      <w:r>
+        <w:rPr>
+          <w:lang w:val="en-US"/>
+        </w:rPr>
+        <w:t xml:space="preserve"> --namespace default port-forward $POD_NAME 3000</w:t>
+      </w:r>
+      <w:r>
+        <w:rPr>
+          <w:lang w:val="en-US"/>
+        </w:rPr>
+        <w:drawing>
+          <wp:inline distT="0" distB="0" distL="0" distR="0" wp14:anchorId="12004A0D" wp14:editId="302591B7">
+            <wp:extent cx="6166800" cy="432000"/>
+            <wp:effectExtent l="0" t="0" r="5715" b="6350"/>
+            <wp:docPr id="1" name="Imagem 1"/>
+            <wp:cNvGraphicFramePr>
+              <a:graphicFrameLocks xmlns:a="http://schemas.openxmlformats.org/drawingml/2006/main" noChangeAspect="1"/>
+            </wp:cNvGraphicFramePr>
+            <a:graphic xmlns:a="http://schemas.openxmlformats.org/drawingml/2006/main">
+              <a:graphicData uri="http://schemas.openxmlformats.org/drawingml/2006/picture">
+                <pic:pic xmlns:pic="http://schemas.openxmlformats.org/drawingml/2006/picture">
+                  <pic:nvPicPr>
+                    <pic:cNvPr id="1" name=""/>
+                    <pic:cNvPicPr/>
+                  </pic:nvPicPr>
+                  <pic:blipFill>
+                    <a:blip r:embed="rId15"/>
+                    <a:stretch>
+                      <a:fillRect/>
+                    </a:stretch>
+                  </pic:blipFill>
+                  <pic:spPr>
+                    <a:xfrm>
+                      <a:off x="0" y="0"/>
+                      <a:ext cx="6166800" cy="432000"/>
+                    </a:xfrm>
+                    <a:prstGeom prst="rect">
+                      <a:avLst/>
+                    </a:prstGeom>
+                  </pic:spPr>
+                </pic:pic>
+              </a:graphicData>
+            </a:graphic>
+          </wp:inline>
+        </w:drawing>
+      </w:r>
+    </w:p>
+    <w:p>
+      <w:pPr>
+        <w:pStyle w:val="PargrafodaLista"/>
+        <w:rPr>
+          <w:lang w:val="en-US"/>
+        </w:rPr>
+      </w:pPr>
+    </w:p>
+    <w:p>
+      <w:pPr>
+        <w:pStyle w:val="PargrafodaLista"/>
+        <w:rPr>
+          <w:lang w:val="en-US"/>
+        </w:rPr>
+      </w:pPr>
+      <w:proofErr w:type="spellStart"/>
+      <w:r>
+        <w:rPr>
+          <w:lang w:val="en-US"/>
+        </w:rPr>
+        <w:t>Recuperar</w:t>
+      </w:r>
+      <w:proofErr w:type="spellEnd"/>
+      <w:r>
+        <w:rPr>
+          <w:lang w:val="en-US"/>
+        </w:rPr>
+        <w:t xml:space="preserve"> </w:t>
+      </w:r>
+      <w:proofErr w:type="spellStart"/>
+      <w:r>
+        <w:rPr>
+          <w:lang w:val="en-US"/>
+        </w:rPr>
+        <w:t>Senha</w:t>
+      </w:r>
+      <w:proofErr w:type="spellEnd"/>
+      <w:r>
+        <w:rPr>
+          <w:lang w:val="en-US"/>
+        </w:rPr>
+        <w:t xml:space="preserve"> (</w:t>
+      </w:r>
+      <w:proofErr w:type="spellStart"/>
+      <w:r>
+        <w:rPr>
+          <w:lang w:val="en-US"/>
+        </w:rPr>
+        <w:t>Ambiente</w:t>
+      </w:r>
+      <w:proofErr w:type="spellEnd"/>
+      <w:r>
+        <w:rPr>
+          <w:lang w:val="en-US"/>
+        </w:rPr>
+        <w:t xml:space="preserve"> Linux): </w:t>
+      </w:r>
+    </w:p>
+    <w:p>
+      <w:pPr>
+        <w:pStyle w:val="PargrafodaLista"/>
+        <w:rPr>
+          <w:lang w:val="en-US"/>
+        </w:rPr>
+      </w:pPr>
+    </w:p>
+    <w:p>
+      <w:pPr>
+        <w:pStyle w:val="PargrafodaLista"/>
+        <w:rPr>
+          <w:lang w:val="en-US"/>
+        </w:rPr>
+      </w:pPr>
+      <w:proofErr w:type="spellStart"/>
+      <w:r>
+        <w:rPr>
+          <w:lang w:val="en-US"/>
+        </w:rPr>
+        <w:t>kubectl</w:t>
+      </w:r>
+      <w:proofErr w:type="spellEnd"/>
+      <w:r>
+        <w:rPr>
+          <w:lang w:val="en-US"/>
+        </w:rPr>
+        <w:t xml:space="preserve"> get secret --namespace default </w:t>
+      </w:r>
+      <w:proofErr w:type="spellStart"/>
+      <w:r>
+        <w:rPr>
+          <w:lang w:val="en-US"/>
+        </w:rPr>
+        <w:t>grafana</w:t>
+      </w:r>
+      <w:proofErr w:type="spellEnd"/>
+      <w:r>
+        <w:rPr>
+          <w:lang w:val="en-US"/>
+        </w:rPr>
+        <w:t xml:space="preserve"> -o </w:t>
+      </w:r>
+      <w:proofErr w:type="spellStart"/>
+      <w:r>
+        <w:rPr>
+          <w:lang w:val="en-US"/>
+        </w:rPr>
+        <w:t>jsonpath</w:t>
+      </w:r>
+      <w:proofErr w:type="spellEnd"/>
+      <w:r>
+        <w:rPr>
+          <w:lang w:val="en-US"/>
+        </w:rPr>
+        <w:t>="{.</w:t>
+      </w:r>
+      <w:proofErr w:type="spellStart"/>
+      <w:proofErr w:type="gramStart"/>
+      <w:r>
+        <w:rPr>
+          <w:lang w:val="en-US"/>
+        </w:rPr>
+        <w:t>data.admin</w:t>
+      </w:r>
+      <w:proofErr w:type="spellEnd"/>
+      <w:proofErr w:type="gramEnd"/>
+      <w:r>
+        <w:rPr>
+          <w:lang w:val="en-US"/>
+        </w:rPr>
+        <w:t>-password}" | base64 --decode ; echo</w:t>
+      </w:r>
+    </w:p>
+    <w:p>
+      <w:pPr>
+        <w:pStyle w:val="PargrafodaLista"/>
+        <w:rPr>
+          <w:lang w:val="en-US"/>
+        </w:rPr>
+      </w:pPr>
+    </w:p>
+    <w:p>
+      <w:pPr>
+        <w:pStyle w:val="PargrafodaLista"/>
+        <w:rPr>
+          <w:lang w:val="en-US"/>
+        </w:rPr>
+      </w:pPr>
+      <w:r>
+        <w:rPr>
+          <w:lang w:val="en-US"/>
+        </w:rPr>
+        <w:drawing>
+          <wp:inline distT="0" distB="0" distL="0" distR="0" wp14:anchorId="2C53EDC7" wp14:editId="2AD5AC08">
+            <wp:extent cx="6346800" cy="450000"/>
+            <wp:effectExtent l="0" t="0" r="0" b="7620"/>
+            <wp:docPr id="2" name="Imagem 2"/>
+            <wp:cNvGraphicFramePr>
+              <a:graphicFrameLocks xmlns:a="http://schemas.openxmlformats.org/drawingml/2006/main" noChangeAspect="1"/>
+            </wp:cNvGraphicFramePr>
+            <a:graphic xmlns:a="http://schemas.openxmlformats.org/drawingml/2006/main">
+              <a:graphicData uri="http://schemas.openxmlformats.org/drawingml/2006/picture">
+                <pic:pic xmlns:pic="http://schemas.openxmlformats.org/drawingml/2006/picture">
+                  <pic:nvPicPr>
+                    <pic:cNvPr id="1" name=""/>
+                    <pic:cNvPicPr/>
+                  </pic:nvPicPr>
+                  <pic:blipFill>
+                    <a:blip r:embed="rId16"/>
+                    <a:stretch>
+                      <a:fillRect/>
+                    </a:stretch>
+                  </pic:blipFill>
+                  <pic:spPr>
+                    <a:xfrm>
+                      <a:off x="0" y="0"/>
+                      <a:ext cx="6346800" cy="450000"/>
+                    </a:xfrm>
+                    <a:prstGeom prst="rect">
+                      <a:avLst/>
+                    </a:prstGeom>
+                  </pic:spPr>
+                </pic:pic>
+              </a:graphicData>
+            </a:graphic>
+          </wp:inline>
+        </w:drawing>
+      </w:r>
+    </w:p>
+    <w:p>
+      <w:pPr>
+        <w:pStyle w:val="PargrafodaLista"/>
+        <w:rPr>
+          <w:lang w:val="en-US"/>
+        </w:rPr>
+      </w:pPr>
+    </w:p>
+    <w:p>
+      <w:pPr>
+        <w:pStyle w:val="PargrafodaLista"/>
+        <w:rPr>
+          <w:u w:val="single"/>
+          <w:lang w:val="en-US"/>
+        </w:rPr>
+      </w:pPr>
+      <w:r>
+        <w:rPr>
+          <w:lang w:val="en-US"/>
+        </w:rPr>
+        <w:lastRenderedPageBreak/>
+        <w:drawing>
+          <wp:inline distT="0" distB="0" distL="0" distR="0" wp14:anchorId="62358659" wp14:editId="3A6FDD33">
+            <wp:extent cx="3582000" cy="2534400"/>
+            <wp:effectExtent l="0" t="0" r="0" b="0"/>
+            <wp:docPr id="3" name="Imagem 3"/>
+            <wp:cNvGraphicFramePr>
+              <a:graphicFrameLocks xmlns:a="http://schemas.openxmlformats.org/drawingml/2006/main" noChangeAspect="1"/>
+            </wp:cNvGraphicFramePr>
+            <a:graphic xmlns:a="http://schemas.openxmlformats.org/drawingml/2006/main">
+              <a:graphicData uri="http://schemas.openxmlformats.org/drawingml/2006/picture">
+                <pic:pic xmlns:pic="http://schemas.openxmlformats.org/drawingml/2006/picture">
+                  <pic:nvPicPr>
+                    <pic:cNvPr id="1" name=""/>
+                    <pic:cNvPicPr/>
+                  </pic:nvPicPr>
+                  <pic:blipFill>
+                    <a:blip r:embed="rId17"/>
+                    <a:stretch>
+                      <a:fillRect/>
+                    </a:stretch>
+                  </pic:blipFill>
+                  <pic:spPr>
+                    <a:xfrm>
+                      <a:off x="0" y="0"/>
+                      <a:ext cx="3582000" cy="2534400"/>
+                    </a:xfrm>
+                    <a:prstGeom prst="rect">
+                      <a:avLst/>
+                    </a:prstGeom>
+                  </pic:spPr>
+                </pic:pic>
+              </a:graphicData>
+            </a:graphic>
+          </wp:inline>
+        </w:drawing>
+      </w:r>
+    </w:p>
+    <w:p>
+      <w:pPr>
+        <w:pStyle w:val="PargrafodaLista"/>
+        <w:rPr>
+          <w:u w:val="single"/>
+          <w:lang w:val="en-US"/>
+        </w:rPr>
+      </w:pPr>
+    </w:p>
+    <w:p/>
     <w:p>
       <w:pPr>
         <w:pStyle w:val="PargrafodaLista"/>
@@ -1720,7 +2442,7 @@
 </file>
 
 <file path=word/numbering.xml><?xml version="1.0" encoding="utf-8"?>
-<w:numbering xmlns:wpc="http://schemas.microsoft.com/office/word/2010/wordprocessingCanvas" xmlns:cx="http://schemas.microsoft.com/office/drawing/2014/chartex" xmlns:cx1="http://schemas.microsoft.com/office/drawing/2015/9/8/chartex" xmlns:cx2="http://schemas.microsoft.com/office/drawing/2015/10/21/chartex" xmlns:cx3="http://schemas.microsoft.com/office/drawing/2016/5/9/chartex" xmlns:cx4="http://schemas.microsoft.com/office/drawing/2016/5/10/chartex" xmlns:cx5="http://schemas.microsoft.com/office/drawing/2016/5/11/chartex" xmlns:cx6="http://schemas.microsoft.com/office/drawing/2016/5/12/chartex" xmlns:cx7="http://schemas.microsoft.com/office/drawing/2016/5/13/chartex" xmlns:cx8="http://schemas.microsoft.com/office/drawing/2016/5/14/chartex" xmlns:mc="http://schemas.openxmlformats.org/markup-compatibility/2006" xmlns:aink="http://schemas.microsoft.com/office/drawing/2016/ink" xmlns:am3d="http://schemas.microsoft.com/office/drawing/2017/model3d" xmlns:o="urn:schemas-microsoft-com:office:office" xmlns:oel="http://schemas.microsoft.com/office/2019/extlst" xmlns:r="http://schemas.openxmlformats.org/officeDocument/2006/relationships" xmlns:m="http://schemas.openxmlformats.org/officeDocument/2006/math" xmlns:v="urn:schemas-microsoft-com:vml" xmlns:wp14="http://schemas.microsoft.com/office/word/2010/wordprocessingDrawing" xmlns:wp="http://schemas.openxmlformats.org/drawingml/2006/wordprocessingDrawing" xmlns:w10="urn:schemas-microsoft-com:office:word" xmlns:w="http://schemas.openxmlformats.org/wordprocessingml/2006/main" xmlns:w14="http://schemas.microsoft.com/office/word/2010/wordml" xmlns:w15="http://schemas.microsoft.com/office/word/2012/wordml" xmlns:w16cex="http://schemas.microsoft.com/office/word/2018/wordml/cex" xmlns:w16cid="http://schemas.microsoft.com/office/word/2016/wordml/cid" xmlns:w16="http://schemas.microsoft.com/office/word/2018/wordml" xmlns:w16du="http://schemas.microsoft.com/office/word/2023/wordml/word16du" xmlns:w16sdtdh="http://schemas.microsoft.com/office/word/2020/wordml/sdtdatahash" xmlns:w16se="http://schemas.microsoft.com/office/word/2015/wordml/symex" xmlns:wpg="http://schemas.microsoft.com/office/word/2010/wordprocessingGroup" xmlns:wpi="http://schemas.microsoft.com/office/word/2010/wordprocessingInk" xmlns:wne="http://schemas.microsoft.com/office/word/2006/wordml" xmlns:wps="http://schemas.microsoft.com/office/word/2010/wordprocessingShape" mc:Ignorable="w14 w15 w16se w16cid w16 w16cex w16sdtdh w16du wp14">
+<w:numbering xmlns:wpc="http://schemas.microsoft.com/office/word/2010/wordprocessingCanvas" xmlns:cx="http://schemas.microsoft.com/office/drawing/2014/chartex" xmlns:cx1="http://schemas.microsoft.com/office/drawing/2015/9/8/chartex" xmlns:cx2="http://schemas.microsoft.com/office/drawing/2015/10/21/chartex" xmlns:cx3="http://schemas.microsoft.com/office/drawing/2016/5/9/chartex" xmlns:cx4="http://schemas.microsoft.com/office/drawing/2016/5/10/chartex" xmlns:cx5="http://schemas.microsoft.com/office/drawing/2016/5/11/chartex" xmlns:cx6="http://schemas.microsoft.com/office/drawing/2016/5/12/chartex" xmlns:cx7="http://schemas.microsoft.com/office/drawing/2016/5/13/chartex" xmlns:cx8="http://schemas.microsoft.com/office/drawing/2016/5/14/chartex" xmlns:mc="http://schemas.openxmlformats.org/markup-compatibility/2006" xmlns:aink="http://schemas.microsoft.com/office/drawing/2016/ink" xmlns:am3d="http://schemas.microsoft.com/office/drawing/2017/model3d" xmlns:o="urn:schemas-microsoft-com:office:office" xmlns:r="http://schemas.openxmlformats.org/officeDocument/2006/relationships" xmlns:m="http://schemas.openxmlformats.org/officeDocument/2006/math" xmlns:v="urn:schemas-microsoft-com:vml" xmlns:wp14="http://schemas.microsoft.com/office/word/2010/wordprocessingDrawing" xmlns:wp="http://schemas.openxmlformats.org/drawingml/2006/wordprocessingDrawing" xmlns:w10="urn:schemas-microsoft-com:office:word" xmlns:w="http://schemas.openxmlformats.org/wordprocessingml/2006/main" xmlns:w14="http://schemas.microsoft.com/office/word/2010/wordml" xmlns:w15="http://schemas.microsoft.com/office/word/2012/wordml" xmlns:w16cex="http://schemas.microsoft.com/office/word/2018/wordml/cex" xmlns:w16cid="http://schemas.microsoft.com/office/word/2016/wordml/cid" xmlns:w16="http://schemas.microsoft.com/office/word/2018/wordml" xmlns:w16sdtdh="http://schemas.microsoft.com/office/word/2020/wordml/sdtdatahash" xmlns:w16se="http://schemas.microsoft.com/office/word/2015/wordml/symex" xmlns:wpg="http://schemas.microsoft.com/office/word/2010/wordprocessingGroup" xmlns:wpi="http://schemas.microsoft.com/office/word/2010/wordprocessingInk" xmlns:wne="http://schemas.microsoft.com/office/word/2006/wordml" xmlns:wps="http://schemas.microsoft.com/office/word/2010/wordprocessingShape" mc:Ignorable="w14 w15 w16se w16cid w16 w16cex w16sdtdh wp14">
   <w:abstractNum w:abstractNumId="0" w15:restartNumberingAfterBreak="0">
     <w:nsid w:val="1F831BCF"/>
     <w:multiLevelType w:val="hybridMultilevel"/>
@@ -2034,20 +2756,20 @@
       </w:rPr>
     </w:lvl>
   </w:abstractNum>
-  <w:num w:numId="1" w16cid:durableId="561328701">
+  <w:num w:numId="1">
     <w:abstractNumId w:val="1"/>
   </w:num>
-  <w:num w:numId="2" w16cid:durableId="832112793">
+  <w:num w:numId="2">
     <w:abstractNumId w:val="2"/>
   </w:num>
-  <w:num w:numId="3" w16cid:durableId="160239810">
+  <w:num w:numId="3">
     <w:abstractNumId w:val="0"/>
   </w:num>
 </w:numbering>
 </file>
 
 <file path=word/styles.xml><?xml version="1.0" encoding="utf-8"?>
-<w:styles xmlns:mc="http://schemas.openxmlformats.org/markup-compatibility/2006" xmlns:r="http://schemas.openxmlformats.org/officeDocument/2006/relationships" xmlns:w="http://schemas.openxmlformats.org/wordprocessingml/2006/main" xmlns:w14="http://schemas.microsoft.com/office/word/2010/wordml" xmlns:w15="http://schemas.microsoft.com/office/word/2012/wordml" xmlns:w16cex="http://schemas.microsoft.com/office/word/2018/wordml/cex" xmlns:w16cid="http://schemas.microsoft.com/office/word/2016/wordml/cid" xmlns:w16="http://schemas.microsoft.com/office/word/2018/wordml" xmlns:w16du="http://schemas.microsoft.com/office/word/2023/wordml/word16du" xmlns:w16sdtdh="http://schemas.microsoft.com/office/word/2020/wordml/sdtdatahash" xmlns:w16se="http://schemas.microsoft.com/office/word/2015/wordml/symex" mc:Ignorable="w14 w15 w16se w16cid w16 w16cex w16sdtdh w16du">
+<w:styles xmlns:mc="http://schemas.openxmlformats.org/markup-compatibility/2006" xmlns:r="http://schemas.openxmlformats.org/officeDocument/2006/relationships" xmlns:w="http://schemas.openxmlformats.org/wordprocessingml/2006/main" xmlns:w14="http://schemas.microsoft.com/office/word/2010/wordml" xmlns:w15="http://schemas.microsoft.com/office/word/2012/wordml" xmlns:w16cex="http://schemas.microsoft.com/office/word/2018/wordml/cex" xmlns:w16cid="http://schemas.microsoft.com/office/word/2016/wordml/cid" xmlns:w16="http://schemas.microsoft.com/office/word/2018/wordml" xmlns:w16sdtdh="http://schemas.microsoft.com/office/word/2020/wordml/sdtdatahash" xmlns:w16se="http://schemas.microsoft.com/office/word/2015/wordml/symex" mc:Ignorable="w14 w15 w16se w16cid w16 w16cex w16sdtdh">
   <w:docDefaults>
     <w:rPrDefault>
       <w:rPr>

</xml_diff>